<commit_message>
add .gitattributes add in ~./gitconfig [diff "pandoc"]   textconv=pandoc --to=markdown   prompt = false [alias]   wdiff = diff --word-diff=color --unified=1 add in .gitattributes *.docx diff=pandoc
</commit_message>
<xml_diff>
--- a/04-105mathb.docx
+++ b/04-105mathb.docx
@@ -3505,6 +3505,7 @@
         </w:rPr>
         <w:t>作答方式：</w:t>
       </w:r>
+      <w:proofErr w:type="gramStart"/>
       <w:r>
         <w:rPr>
           <w:rFonts w:ascii="標楷體" w:eastAsia="標楷體" w:hAnsi="標楷體"/>
@@ -3513,6 +3514,7 @@
         </w:rPr>
         <w:t>˙</w:t>
       </w:r>
+      <w:proofErr w:type="gramEnd"/>
       <w:r>
         <w:rPr>
           <w:rFonts w:eastAsia="標楷體"/>
@@ -3525,12 +3527,14 @@
         </w:rPr>
         <w:t>（填）</w:t>
       </w:r>
+      <w:proofErr w:type="gramStart"/>
       <w:r>
         <w:rPr>
           <w:rFonts w:eastAsia="標楷體"/>
         </w:rPr>
         <w:t>題用</w:t>
       </w:r>
+      <w:proofErr w:type="gramEnd"/>
       <w:r>
         <w:rPr>
           <w:rFonts w:eastAsia="標楷體"/>
@@ -3595,6 +3599,7 @@
           <w:rFonts w:eastAsia="標楷體"/>
         </w:rPr>
       </w:pPr>
+      <w:proofErr w:type="gramStart"/>
       <w:r>
         <w:rPr>
           <w:rFonts w:ascii="標楷體" w:eastAsia="標楷體" w:hAnsi="標楷體"/>
@@ -3603,6 +3608,7 @@
         </w:rPr>
         <w:t>˙</w:t>
       </w:r>
+      <w:proofErr w:type="gramEnd"/>
       <w:r>
         <w:rPr>
           <w:rFonts w:eastAsia="標楷體" w:hint="eastAsia"/>
@@ -3619,6 +3625,7 @@
           <w:rFonts w:eastAsia="標楷體"/>
         </w:rPr>
       </w:pPr>
+      <w:proofErr w:type="gramStart"/>
       <w:r>
         <w:rPr>
           <w:rFonts w:ascii="標楷體" w:eastAsia="標楷體" w:hAnsi="標楷體"/>
@@ -3627,6 +3634,7 @@
         </w:rPr>
         <w:t>˙</w:t>
       </w:r>
+      <w:proofErr w:type="gramEnd"/>
       <w:r>
         <w:rPr>
           <w:rFonts w:eastAsia="標楷體" w:hint="eastAsia"/>
@@ -3643,6 +3651,7 @@
           <w:rFonts w:eastAsia="標楷體" w:hAnsi="標楷體"/>
         </w:rPr>
       </w:pPr>
+      <w:proofErr w:type="gramStart"/>
       <w:r>
         <w:rPr>
           <w:rFonts w:ascii="標楷體" w:eastAsia="標楷體" w:hAnsi="標楷體"/>
@@ -3651,6 +3660,7 @@
         </w:rPr>
         <w:t>˙</w:t>
       </w:r>
+      <w:proofErr w:type="gramEnd"/>
       <w:r>
         <w:rPr>
           <w:rFonts w:ascii="標楷體" w:eastAsia="標楷體" w:hAnsi="標楷體" w:hint="eastAsia"/>
@@ -4073,6 +4083,7 @@
           </mc:Fallback>
         </mc:AlternateContent>
       </w:r>
+      <w:proofErr w:type="gramStart"/>
       <w:r>
         <w:rPr>
           <w:rFonts w:eastAsia="標楷體" w:hAnsi="標楷體"/>
@@ -4083,7 +4094,21 @@
         <w:rPr>
           <w:rFonts w:eastAsia="標楷體" w:hAnsi="標楷體"/>
         </w:rPr>
-        <w:t>作答說明：選填題</w:t>
+        <w:t>作</w:t>
+      </w:r>
+      <w:proofErr w:type="gramEnd"/>
+      <w:r>
+        <w:rPr>
+          <w:rFonts w:eastAsia="標楷體" w:hAnsi="標楷體"/>
+        </w:rPr>
+        <w:t>答說明：</w:t>
+      </w:r>
+      <w:proofErr w:type="gramStart"/>
+      <w:r>
+        <w:rPr>
+          <w:rFonts w:eastAsia="標楷體" w:hAnsi="標楷體"/>
+        </w:rPr>
+        <w:t>選填題</w:t>
       </w:r>
       <w:r>
         <w:rPr>
@@ -4091,6 +4116,7 @@
         </w:rPr>
         <w:t>的</w:t>
       </w:r>
+      <w:proofErr w:type="gramEnd"/>
       <w:r>
         <w:rPr>
           <w:rFonts w:eastAsia="標楷體" w:hAnsi="標楷體"/>
@@ -4139,11 +4165,33 @@
         </w:rPr>
         <w:t>，而答案的格式每題可能不同，考生必須</w:t>
       </w:r>
+      <w:proofErr w:type="gramStart"/>
       <w:r>
         <w:rPr>
           <w:rFonts w:eastAsia="標楷體" w:hAnsi="標楷體"/>
         </w:rPr>
-        <w:t>依各題的格式填答，且每一個列號只能在一個格子</w:t>
+        <w:t>依各題的</w:t>
+      </w:r>
+      <w:proofErr w:type="gramEnd"/>
+      <w:r>
+        <w:rPr>
+          <w:rFonts w:eastAsia="標楷體" w:hAnsi="標楷體"/>
+        </w:rPr>
+        <w:t>格式填答，且每一個</w:t>
+      </w:r>
+      <w:proofErr w:type="gramStart"/>
+      <w:r>
+        <w:rPr>
+          <w:rFonts w:eastAsia="標楷體" w:hAnsi="標楷體"/>
+        </w:rPr>
+        <w:t>列號只能</w:t>
+      </w:r>
+      <w:proofErr w:type="gramEnd"/>
+      <w:r>
+        <w:rPr>
+          <w:rFonts w:eastAsia="標楷體" w:hAnsi="標楷體"/>
+        </w:rPr>
+        <w:t>在一個格子</w:t>
       </w:r>
       <w:r>
         <w:rPr>
@@ -7834,7 +7882,7 @@
           <v:shape id="_x0000_i1025" type="#_x0000_t75" style="width:13.5pt;height:28.5pt" o:ole="" fillcolor="window">
             <v:imagedata r:id="rId7" o:title=""/>
           </v:shape>
-          <o:OLEObject Type="Embed" ProgID="Equation.3" ShapeID="_x0000_i1025" DrawAspect="Content" ObjectID="_1528230163" r:id="rId8"/>
+          <o:OLEObject Type="Embed" ProgID="Equation.3" ShapeID="_x0000_i1025" DrawAspect="Content" ObjectID="_1552469532" r:id="rId8"/>
         </w:object>
       </w:r>
       <w:r>
@@ -8740,7 +8788,7 @@
           <v:shape id="_x0000_i1026" type="#_x0000_t75" style="width:13.5pt;height:28.5pt" o:ole="" fillcolor="window">
             <v:imagedata r:id="rId9" o:title=""/>
           </v:shape>
-          <o:OLEObject Type="Embed" ProgID="Equation.DSMT4" ShapeID="_x0000_i1026" DrawAspect="Content" ObjectID="_1528230164" r:id="rId10"/>
+          <o:OLEObject Type="Embed" ProgID="Equation.DSMT4" ShapeID="_x0000_i1026" DrawAspect="Content" ObjectID="_1552469533" r:id="rId10"/>
         </w:object>
       </w:r>
       <w:r>
@@ -8986,6 +9034,7 @@
         </w:rPr>
         <w:t>說明：</w:t>
       </w:r>
+      <w:proofErr w:type="gramStart"/>
       <w:r>
         <w:rPr>
           <w:w w:val="100"/>
@@ -9020,6 +9069,7 @@
         </w:rPr>
         <w:t>3</w:t>
       </w:r>
+      <w:proofErr w:type="gramEnd"/>
       <w:r>
         <w:rPr>
           <w:w w:val="100"/>
@@ -9079,6 +9129,7 @@
         </w:rPr>
         <w:t>。</w:t>
       </w:r>
+      <w:proofErr w:type="gramStart"/>
       <w:r>
         <w:rPr>
           <w:rFonts w:hint="eastAsia"/>
@@ -9096,6 +9147,7 @@
         </w:rPr>
         <w:t>題答對</w:t>
       </w:r>
+      <w:proofErr w:type="gramEnd"/>
       <w:r>
         <w:rPr>
           <w:rFonts w:hint="eastAsia"/>
@@ -9231,14 +9283,148 @@
       </w:r>
       <w:r>
         <w:rPr>
-          <w:position w:val="-6"/>
-        </w:rPr>
-        <w:object w:dxaOrig="3120" w:dyaOrig="300">
-          <v:shape id="_x0000_i1027" type="#_x0000_t75" style="width:156pt;height:15pt" o:ole="">
-            <v:imagedata r:id="rId11" o:title=""/>
-          </v:shape>
-          <o:OLEObject Type="Embed" ProgID="Equation.DSMT4" ShapeID="_x0000_i1027" DrawAspect="Content" ObjectID="_1528230165" r:id="rId12"/>
-        </w:object>
+          <w:rFonts w:hint="eastAsia"/>
+        </w:rPr>
+        <w:t xml:space="preserve"> </w:t>
+      </w:r>
+      <m:oMath>
+        <m:r>
+          <w:rPr>
+            <w:rFonts w:ascii="Cambria Math" w:hAnsi="Cambria Math"/>
+          </w:rPr>
+          <m:t>7</m:t>
+        </m:r>
+        <m:sSup>
+          <m:sSupPr>
+            <m:ctrlPr>
+              <w:rPr>
+                <w:rFonts w:ascii="Cambria Math" w:hAnsi="Cambria Math"/>
+                <w:i/>
+              </w:rPr>
+            </m:ctrlPr>
+          </m:sSupPr>
+          <m:e>
+            <m:r>
+              <w:rPr>
+                <w:rFonts w:ascii="Cambria Math" w:hAnsi="Cambria Math"/>
+              </w:rPr>
+              <m:t>x</m:t>
+            </m:r>
+          </m:e>
+          <m:sup>
+            <m:r>
+              <w:rPr>
+                <w:rFonts w:ascii="Cambria Math" w:hAnsi="Cambria Math"/>
+              </w:rPr>
+              <m:t>5</m:t>
+            </m:r>
+          </m:sup>
+        </m:sSup>
+        <m:r>
+          <w:rPr>
+            <w:rFonts w:ascii="Cambria Math" w:hAnsi="Cambria Math"/>
+          </w:rPr>
+          <m:t>-2</m:t>
+        </m:r>
+        <m:sSup>
+          <m:sSupPr>
+            <m:ctrlPr>
+              <w:rPr>
+                <w:rFonts w:ascii="Cambria Math" w:hAnsi="Cambria Math"/>
+                <w:i/>
+              </w:rPr>
+            </m:ctrlPr>
+          </m:sSupPr>
+          <m:e>
+            <m:r>
+              <w:rPr>
+                <w:rFonts w:ascii="Cambria Math" w:hAnsi="Cambria Math"/>
+              </w:rPr>
+              <m:t>x</m:t>
+            </m:r>
+          </m:e>
+          <m:sup>
+            <m:r>
+              <w:rPr>
+                <w:rFonts w:ascii="Cambria Math" w:hAnsi="Cambria Math"/>
+              </w:rPr>
+              <m:t>4</m:t>
+            </m:r>
+          </m:sup>
+        </m:sSup>
+        <m:r>
+          <w:rPr>
+            <w:rFonts w:ascii="Cambria Math" w:hAnsi="Cambria Math"/>
+          </w:rPr>
+          <m:t>+14</m:t>
+        </m:r>
+        <m:sSup>
+          <m:sSupPr>
+            <m:ctrlPr>
+              <w:rPr>
+                <w:rFonts w:ascii="Cambria Math" w:hAnsi="Cambria Math"/>
+                <w:i/>
+              </w:rPr>
+            </m:ctrlPr>
+          </m:sSupPr>
+          <m:e>
+            <m:r>
+              <w:rPr>
+                <w:rFonts w:ascii="Cambria Math" w:hAnsi="Cambria Math"/>
+              </w:rPr>
+              <m:t>x</m:t>
+            </m:r>
+          </m:e>
+          <m:sup>
+            <m:r>
+              <w:rPr>
+                <w:rFonts w:ascii="Cambria Math" w:hAnsi="Cambria Math"/>
+              </w:rPr>
+              <m:t>3</m:t>
+            </m:r>
+          </m:sup>
+        </m:sSup>
+        <m:r>
+          <w:rPr>
+            <w:rFonts w:ascii="Cambria Math" w:hAnsi="Cambria Math"/>
+          </w:rPr>
+          <m:t>-4</m:t>
+        </m:r>
+        <m:sSup>
+          <m:sSupPr>
+            <m:ctrlPr>
+              <w:rPr>
+                <w:rFonts w:ascii="Cambria Math" w:hAnsi="Cambria Math"/>
+                <w:i/>
+              </w:rPr>
+            </m:ctrlPr>
+          </m:sSupPr>
+          <m:e>
+            <m:r>
+              <w:rPr>
+                <w:rFonts w:ascii="Cambria Math" w:hAnsi="Cambria Math"/>
+              </w:rPr>
+              <m:t>x</m:t>
+            </m:r>
+          </m:e>
+          <m:sup>
+            <m:r>
+              <w:rPr>
+                <w:rFonts w:ascii="Cambria Math" w:hAnsi="Cambria Math"/>
+              </w:rPr>
+              <m:t>2</m:t>
+            </m:r>
+          </m:sup>
+        </m:sSup>
+        <m:r>
+          <w:rPr>
+            <w:rFonts w:ascii="Cambria Math" w:hAnsi="Cambria Math"/>
+          </w:rPr>
+          <m:t>+7x-2=0</m:t>
+        </m:r>
+      </m:oMath>
+      <w:r>
+        <w:t xml:space="preserve"> </w:t>
       </w:r>
       <w:r>
         <w:rPr>
@@ -9271,20 +9457,14 @@
         </w:rPr>
         <w:t xml:space="preserve">(1) </w:t>
       </w:r>
-      <w:r>
-        <w:rPr>
-          <w:position w:val="-4"/>
-        </w:rPr>
-        <w:object w:dxaOrig="279" w:dyaOrig="240">
-          <v:shape id="_x0000_i1028" type="#_x0000_t75" style="width:14.5pt;height:12pt" o:ole="">
-            <v:imagedata r:id="rId13" o:title=""/>
-          </v:shape>
-          <o:OLEObject Type="Embed" ProgID="Equation.DSMT4" ShapeID="_x0000_i1028" DrawAspect="Content" ObjectID="_1528230166" r:id="rId14"/>
-        </w:object>
-      </w:r>
-      <w:r>
-        <w:t xml:space="preserve"> </w:t>
-      </w:r>
+      <m:oMath>
+        <m:r>
+          <w:rPr>
+            <w:rFonts w:ascii="Cambria Math" w:hAnsi="Cambria Math"/>
+          </w:rPr>
+          <m:t>-1</m:t>
+        </m:r>
+      </m:oMath>
       <w:r>
         <w:rPr>
           <w:rFonts w:hint="eastAsia"/>
@@ -9295,17 +9475,40 @@
       <w:r>
         <w:t xml:space="preserve"> </w:t>
       </w:r>
-      <w:r>
-        <w:rPr>
-          <w:position w:val="-22"/>
-        </w:rPr>
-        <w:object w:dxaOrig="220" w:dyaOrig="580">
-          <v:shape id="_x0000_i1029" type="#_x0000_t75" style="width:10.5pt;height:29pt" o:ole="">
-            <v:imagedata r:id="rId15" o:title=""/>
-          </v:shape>
-          <o:OLEObject Type="Embed" ProgID="Equation.DSMT4" ShapeID="_x0000_i1029" DrawAspect="Content" ObjectID="_1528230167" r:id="rId16"/>
-        </w:object>
-      </w:r>
+      <m:oMath>
+        <m:r>
+          <w:rPr>
+            <w:rFonts w:ascii="Cambria Math" w:hAnsi="Cambria Math"/>
+          </w:rPr>
+          <m:t xml:space="preserve"> </m:t>
+        </m:r>
+        <m:f>
+          <m:fPr>
+            <m:ctrlPr>
+              <w:rPr>
+                <w:rFonts w:ascii="Cambria Math" w:hAnsi="Cambria Math"/>
+                <w:i/>
+              </w:rPr>
+            </m:ctrlPr>
+          </m:fPr>
+          <m:num>
+            <m:r>
+              <w:rPr>
+                <w:rFonts w:ascii="Cambria Math" w:hAnsi="Cambria Math"/>
+              </w:rPr>
+              <m:t>1</m:t>
+            </m:r>
+          </m:num>
+          <m:den>
+            <m:r>
+              <w:rPr>
+                <w:rFonts w:ascii="Cambria Math" w:hAnsi="Cambria Math"/>
+              </w:rPr>
+              <m:t>7</m:t>
+            </m:r>
+          </m:den>
+        </m:f>
+      </m:oMath>
       <w:r>
         <w:rPr>
           <w:rFonts w:hint="eastAsia"/>
@@ -9319,35 +9522,78 @@
         </w:rPr>
         <w:t xml:space="preserve"> </w:t>
       </w:r>
-      <w:r>
-        <w:rPr>
-          <w:position w:val="-22"/>
-        </w:rPr>
-        <w:object w:dxaOrig="360" w:dyaOrig="580">
-          <v:shape id="_x0000_i1030" type="#_x0000_t75" style="width:18pt;height:29pt" o:ole="">
-            <v:imagedata r:id="rId17" o:title=""/>
-          </v:shape>
-          <o:OLEObject Type="Embed" ProgID="Equation.DSMT4" ShapeID="_x0000_i1030" DrawAspect="Content" ObjectID="_1528230168" r:id="rId18"/>
-        </w:object>
-      </w:r>
+      <m:oMath>
+        <m:r>
+          <w:rPr>
+            <w:rFonts w:ascii="Cambria Math" w:hAnsi="Cambria Math"/>
+          </w:rPr>
+          <m:t>-</m:t>
+        </m:r>
+        <m:f>
+          <m:fPr>
+            <m:ctrlPr>
+              <w:rPr>
+                <w:rFonts w:ascii="Cambria Math" w:hAnsi="Cambria Math"/>
+                <w:i/>
+              </w:rPr>
+            </m:ctrlPr>
+          </m:fPr>
+          <m:num>
+            <m:r>
+              <w:rPr>
+                <w:rFonts w:ascii="Cambria Math" w:hAnsi="Cambria Math"/>
+              </w:rPr>
+              <m:t>1</m:t>
+            </m:r>
+          </m:num>
+          <m:den>
+            <m:r>
+              <w:rPr>
+                <w:rFonts w:ascii="Cambria Math" w:hAnsi="Cambria Math"/>
+              </w:rPr>
+              <m:t>7</m:t>
+            </m:r>
+          </m:den>
+        </m:f>
+      </m:oMath>
       <w:r>
         <w:rPr>
           <w:rFonts w:hint="eastAsia"/>
         </w:rPr>
         <w:tab/>
-        <w:t xml:space="preserve">(4) </w:t>
-      </w:r>
-      <w:r>
-        <w:rPr>
-          <w:position w:val="-22"/>
-        </w:rPr>
-        <w:object w:dxaOrig="220" w:dyaOrig="580">
-          <v:shape id="_x0000_i1031" type="#_x0000_t75" style="width:10.5pt;height:29pt" o:ole="">
-            <v:imagedata r:id="rId19" o:title=""/>
-          </v:shape>
-          <o:OLEObject Type="Embed" ProgID="Equation.DSMT4" ShapeID="_x0000_i1031" DrawAspect="Content" ObjectID="_1528230169" r:id="rId20"/>
-        </w:object>
-      </w:r>
+        <w:t>(4)</w:t>
+      </w:r>
+      <w:r>
+        <w:t xml:space="preserve"> </w:t>
+      </w:r>
+      <m:oMath>
+        <m:f>
+          <m:fPr>
+            <m:ctrlPr>
+              <w:rPr>
+                <w:rFonts w:ascii="Cambria Math" w:hAnsi="Cambria Math"/>
+                <w:i/>
+              </w:rPr>
+            </m:ctrlPr>
+          </m:fPr>
+          <m:num>
+            <m:r>
+              <w:rPr>
+                <w:rFonts w:ascii="Cambria Math" w:hAnsi="Cambria Math"/>
+              </w:rPr>
+              <m:t>2</m:t>
+            </m:r>
+          </m:num>
+          <m:den>
+            <m:r>
+              <w:rPr>
+                <w:rFonts w:ascii="Cambria Math" w:hAnsi="Cambria Math"/>
+              </w:rPr>
+              <m:t>7</m:t>
+            </m:r>
+          </m:den>
+        </m:f>
+      </m:oMath>
       <w:r>
         <w:rPr>
           <w:rFonts w:hint="eastAsia"/>
@@ -9355,17 +9601,46 @@
         <w:tab/>
         <w:t xml:space="preserve">(5) </w:t>
       </w:r>
-      <w:r>
-        <w:rPr>
-          <w:position w:val="-22"/>
-        </w:rPr>
-        <w:object w:dxaOrig="360" w:dyaOrig="580">
-          <v:shape id="_x0000_i1032" type="#_x0000_t75" style="width:18pt;height:29pt" o:ole="">
-            <v:imagedata r:id="rId21" o:title=""/>
-          </v:shape>
-          <o:OLEObject Type="Embed" ProgID="Equation.DSMT4" ShapeID="_x0000_i1032" DrawAspect="Content" ObjectID="_1528230170" r:id="rId22"/>
-        </w:object>
-      </w:r>
+      <m:oMath>
+        <m:r>
+          <w:rPr>
+            <w:rFonts w:ascii="Cambria Math" w:hAnsi="Cambria Math"/>
+          </w:rPr>
+          <m:t>-</m:t>
+        </m:r>
+        <m:f>
+          <m:fPr>
+            <m:ctrlPr>
+              <w:rPr>
+                <w:rFonts w:ascii="Cambria Math" w:hAnsi="Cambria Math"/>
+                <w:i/>
+              </w:rPr>
+            </m:ctrlPr>
+          </m:fPr>
+          <m:num>
+            <m:r>
+              <w:rPr>
+                <w:rFonts w:ascii="Cambria Math" w:hAnsi="Cambria Math"/>
+              </w:rPr>
+              <m:t>2</m:t>
+            </m:r>
+          </m:num>
+          <m:den>
+            <m:r>
+              <w:rPr>
+                <w:rFonts w:ascii="Cambria Math" w:hAnsi="Cambria Math"/>
+              </w:rPr>
+              <m:t>7</m:t>
+            </m:r>
+          </m:den>
+        </m:f>
+        <m:r>
+          <w:rPr>
+            <w:rFonts w:ascii="Cambria Math" w:hAnsi="Cambria Math"/>
+          </w:rPr>
+          <m:t xml:space="preserve"> </m:t>
+        </m:r>
+      </m:oMath>
     </w:p>
     <w:p>
       <w:pPr>
@@ -9500,17 +9775,34 @@
         </w:rPr>
         <w:t>考慮有理數</w:t>
       </w:r>
-      <w:r>
-        <w:rPr>
-          <w:position w:val="-22"/>
-        </w:rPr>
-        <w:object w:dxaOrig="279" w:dyaOrig="580">
-          <v:shape id="_x0000_i1033" type="#_x0000_t75" style="width:14.5pt;height:29pt" o:ole="">
-            <v:imagedata r:id="rId23" o:title=""/>
-          </v:shape>
-          <o:OLEObject Type="Embed" ProgID="Equation.DSMT4" ShapeID="_x0000_i1033" DrawAspect="Content" ObjectID="_1528230171" r:id="rId24"/>
-        </w:object>
-      </w:r>
+      <m:oMath>
+        <m:f>
+          <m:fPr>
+            <m:ctrlPr>
+              <w:rPr>
+                <w:rFonts w:ascii="Cambria Math" w:hAnsi="Cambria Math"/>
+                <w:i/>
+              </w:rPr>
+            </m:ctrlPr>
+          </m:fPr>
+          <m:num>
+            <m:r>
+              <w:rPr>
+                <w:rFonts w:ascii="Cambria Math" w:hAnsi="Cambria Math"/>
+              </w:rPr>
+              <m:t>n</m:t>
+            </m:r>
+          </m:num>
+          <m:den>
+            <m:r>
+              <w:rPr>
+                <w:rFonts w:ascii="Cambria Math" w:hAnsi="Cambria Math"/>
+              </w:rPr>
+              <m:t>m</m:t>
+            </m:r>
+          </m:den>
+        </m:f>
+      </m:oMath>
       <w:r>
         <w:t>，</w:t>
       </w:r>
@@ -9520,48 +9812,39 @@
         </w:rPr>
         <w:t>其中</w:t>
       </w:r>
-      <w:r>
-        <w:rPr>
-          <w:position w:val="-6"/>
-        </w:rPr>
-        <w:object w:dxaOrig="240" w:dyaOrig="200">
-          <v:shape id="_x0000_i1034" type="#_x0000_t75" style="width:12pt;height:10pt" o:ole="">
-            <v:imagedata r:id="rId25" o:title=""/>
-          </v:shape>
-          <o:OLEObject Type="Embed" ProgID="Equation.DSMT4" ShapeID="_x0000_i1034" DrawAspect="Content" ObjectID="_1528230172" r:id="rId26"/>
-        </w:object>
-      </w:r>
+      <m:oMath>
+        <m:r>
+          <w:rPr>
+            <w:rFonts w:ascii="Cambria Math" w:hAnsi="Cambria Math"/>
+          </w:rPr>
+          <m:t>m</m:t>
+        </m:r>
+      </m:oMath>
       <w:r>
         <w:t>、</w:t>
       </w:r>
-      <w:r>
-        <w:rPr>
-          <w:position w:val="-6"/>
-        </w:rPr>
-        <w:object w:dxaOrig="180" w:dyaOrig="200">
-          <v:shape id="_x0000_i1035" type="#_x0000_t75" style="width:9pt;height:10pt" o:ole="">
-            <v:imagedata r:id="rId27" o:title=""/>
-          </v:shape>
-          <o:OLEObject Type="Embed" ProgID="Equation.DSMT4" ShapeID="_x0000_i1035" DrawAspect="Content" ObjectID="_1528230173" r:id="rId28"/>
-        </w:object>
-      </w:r>
+      <m:oMath>
+        <m:r>
+          <w:rPr>
+            <w:rFonts w:ascii="Cambria Math" w:hAnsi="Cambria Math"/>
+          </w:rPr>
+          <m:t>n</m:t>
+        </m:r>
+      </m:oMath>
       <w:r>
         <w:rPr>
           <w:rFonts w:hint="eastAsia"/>
         </w:rPr>
         <w:t>為正整數且</w:t>
       </w:r>
-      <w:r>
-        <w:rPr>
-          <w:position w:val="-6"/>
-        </w:rPr>
-        <w:object w:dxaOrig="940" w:dyaOrig="260">
-          <v:shape id="_x0000_i1036" type="#_x0000_t75" style="width:46.5pt;height:13.5pt" o:ole="">
-            <v:imagedata r:id="rId29" o:title=""/>
-          </v:shape>
-          <o:OLEObject Type="Embed" ProgID="Equation.DSMT4" ShapeID="_x0000_i1036" DrawAspect="Content" ObjectID="_1528230174" r:id="rId30"/>
-        </w:object>
-      </w:r>
+      <m:oMath>
+        <m:r>
+          <w:rPr>
+            <w:rFonts w:ascii="Cambria Math" w:hAnsi="Cambria Math"/>
+          </w:rPr>
+          <m:t>1≤mn≤8</m:t>
+        </m:r>
+      </m:oMath>
       <w:r>
         <w:t>。</w:t>
       </w:r>
@@ -9571,34 +9854,92 @@
         </w:rPr>
         <w:t>則這樣的數值（例如</w:t>
       </w:r>
-      <w:r>
-        <w:rPr>
-          <w:position w:val="-22"/>
-        </w:rPr>
-        <w:object w:dxaOrig="220" w:dyaOrig="580">
-          <v:shape id="_x0000_i1037" type="#_x0000_t75" style="width:10.5pt;height:29pt" o:ole="">
-            <v:imagedata r:id="rId31" o:title=""/>
-          </v:shape>
-          <o:OLEObject Type="Embed" ProgID="Equation.DSMT4" ShapeID="_x0000_i1037" DrawAspect="Content" ObjectID="_1528230175" r:id="rId32"/>
-        </w:object>
-      </w:r>
+      <m:oMath>
+        <m:r>
+          <w:rPr>
+            <w:rFonts w:ascii="Cambria Math" w:hAnsi="Cambria Math"/>
+          </w:rPr>
+          <m:t xml:space="preserve"> </m:t>
+        </m:r>
+        <m:f>
+          <m:fPr>
+            <m:ctrlPr>
+              <w:rPr>
+                <w:rFonts w:ascii="Cambria Math" w:hAnsi="Cambria Math"/>
+                <w:i/>
+              </w:rPr>
+            </m:ctrlPr>
+          </m:fPr>
+          <m:num>
+            <m:r>
+              <w:rPr>
+                <w:rFonts w:ascii="Cambria Math" w:hAnsi="Cambria Math"/>
+              </w:rPr>
+              <m:t>1</m:t>
+            </m:r>
+          </m:num>
+          <m:den>
+            <m:r>
+              <w:rPr>
+                <w:rFonts w:ascii="Cambria Math" w:hAnsi="Cambria Math"/>
+              </w:rPr>
+              <m:t>2</m:t>
+            </m:r>
+          </m:den>
+        </m:f>
+        <m:r>
+          <w:rPr>
+            <w:rFonts w:ascii="Cambria Math" w:hAnsi="Cambria Math"/>
+          </w:rPr>
+          <m:t xml:space="preserve">  </m:t>
+        </m:r>
+      </m:oMath>
       <w:r>
         <w:rPr>
           <w:rFonts w:hint="eastAsia"/>
         </w:rPr>
         <w:t>與</w:t>
       </w:r>
-      <w:r>
-        <w:rPr>
-          <w:position w:val="-22"/>
-        </w:rPr>
-        <w:object w:dxaOrig="220" w:dyaOrig="580">
-          <v:shape id="_x0000_i1038" type="#_x0000_t75" style="width:10.5pt;height:29pt" o:ole="">
-            <v:imagedata r:id="rId33" o:title=""/>
-          </v:shape>
-          <o:OLEObject Type="Embed" ProgID="Equation.DSMT4" ShapeID="_x0000_i1038" DrawAspect="Content" ObjectID="_1528230176" r:id="rId34"/>
-        </w:object>
-      </w:r>
+      <m:oMath>
+        <m:r>
+          <w:rPr>
+            <w:rFonts w:ascii="Cambria Math" w:hAnsi="Cambria Math"/>
+          </w:rPr>
+          <m:t xml:space="preserve"> </m:t>
+        </m:r>
+        <m:f>
+          <m:fPr>
+            <m:ctrlPr>
+              <w:rPr>
+                <w:rFonts w:ascii="Cambria Math" w:hAnsi="Cambria Math"/>
+                <w:i/>
+              </w:rPr>
+            </m:ctrlPr>
+          </m:fPr>
+          <m:num>
+            <m:r>
+              <w:rPr>
+                <w:rFonts w:ascii="Cambria Math" w:hAnsi="Cambria Math"/>
+              </w:rPr>
+              <m:t xml:space="preserve"> 2</m:t>
+            </m:r>
+          </m:num>
+          <m:den>
+            <m:r>
+              <w:rPr>
+                <w:rFonts w:ascii="Cambria Math" w:hAnsi="Cambria Math"/>
+              </w:rPr>
+              <m:t>4</m:t>
+            </m:r>
+          </m:den>
+        </m:f>
+        <m:r>
+          <w:rPr>
+            <w:rFonts w:ascii="Cambria Math" w:hAnsi="Cambria Math"/>
+          </w:rPr>
+          <m:t xml:space="preserve"> </m:t>
+        </m:r>
+      </m:oMath>
       <w:r>
         <w:rPr>
           <w:rFonts w:hint="eastAsia"/>
@@ -9644,7 +9985,12 @@
         <w:t>(2)</w:t>
       </w:r>
       <w:r>
-        <w:t xml:space="preserve"> 15</w:t>
+        <w:t xml:space="preserve"> 1</w:t>
+      </w:r>
+      <w:bookmarkStart w:id="0" w:name="_GoBack"/>
+      <w:bookmarkEnd w:id="0"/>
+      <w:r>
+        <w:t>5</w:t>
       </w:r>
       <w:r>
         <w:rPr>
@@ -9890,10 +10236,10 @@
           <w:position w:val="-10"/>
         </w:rPr>
         <w:object w:dxaOrig="760" w:dyaOrig="300">
-          <v:shape id="_x0000_i1039" type="#_x0000_t75" style="width:37.5pt;height:15pt" o:ole="">
-            <v:imagedata r:id="rId35" o:title=""/>
+          <v:shape id="_x0000_i1027" type="#_x0000_t75" style="width:37.5pt;height:15pt" o:ole="">
+            <v:imagedata r:id="rId11" o:title=""/>
           </v:shape>
-          <o:OLEObject Type="Embed" ProgID="Equation.DSMT4" ShapeID="_x0000_i1039" DrawAspect="Content" ObjectID="_1528230177" r:id="rId36"/>
+          <o:OLEObject Type="Embed" ProgID="Equation.DSMT4" ShapeID="_x0000_i1027" DrawAspect="Content" ObjectID="_1552469534" r:id="rId12"/>
         </w:object>
       </w:r>
       <w:r>
@@ -9948,10 +10294,10 @@
           <w:position w:val="-10"/>
         </w:rPr>
         <w:object w:dxaOrig="840" w:dyaOrig="300">
-          <v:shape id="_x0000_i1040" type="#_x0000_t75" style="width:42pt;height:15pt" o:ole="">
-            <v:imagedata r:id="rId37" o:title=""/>
+          <v:shape id="_x0000_i1028" type="#_x0000_t75" style="width:42pt;height:15pt" o:ole="">
+            <v:imagedata r:id="rId13" o:title=""/>
           </v:shape>
-          <o:OLEObject Type="Embed" ProgID="Equation.DSMT4" ShapeID="_x0000_i1040" DrawAspect="Content" ObjectID="_1528230178" r:id="rId38"/>
+          <o:OLEObject Type="Embed" ProgID="Equation.DSMT4" ShapeID="_x0000_i1028" DrawAspect="Content" ObjectID="_1552469535" r:id="rId14"/>
         </w:object>
       </w:r>
       <w:r>
@@ -9976,10 +10322,10 @@
           <w:position w:val="-6"/>
         </w:rPr>
         <w:object w:dxaOrig="300" w:dyaOrig="260">
-          <v:shape id="_x0000_i1041" type="#_x0000_t75" style="width:15pt;height:13pt" o:ole="">
-            <v:imagedata r:id="rId39" o:title=""/>
+          <v:shape id="_x0000_i1029" type="#_x0000_t75" style="width:15pt;height:13pt" o:ole="">
+            <v:imagedata r:id="rId15" o:title=""/>
           </v:shape>
-          <o:OLEObject Type="Embed" ProgID="Equation.DSMT4" ShapeID="_x0000_i1041" DrawAspect="Content" ObjectID="_1528230179" r:id="rId40"/>
+          <o:OLEObject Type="Embed" ProgID="Equation.DSMT4" ShapeID="_x0000_i1029" DrawAspect="Content" ObjectID="_1552469536" r:id="rId16"/>
         </w:object>
       </w:r>
       <w:r>
@@ -10043,10 +10389,10 @@
           <w:position w:val="-6"/>
         </w:rPr>
         <w:object w:dxaOrig="180" w:dyaOrig="260">
-          <v:shape id="_x0000_i1042" type="#_x0000_t75" style="width:9pt;height:13.5pt" o:ole="">
-            <v:imagedata r:id="rId41" o:title=""/>
+          <v:shape id="_x0000_i1030" type="#_x0000_t75" style="width:9pt;height:13.5pt" o:ole="">
+            <v:imagedata r:id="rId17" o:title=""/>
           </v:shape>
-          <o:OLEObject Type="Embed" ProgID="Equation.DSMT4" ShapeID="_x0000_i1042" DrawAspect="Content" ObjectID="_1528230180" r:id="rId42"/>
+          <o:OLEObject Type="Embed" ProgID="Equation.DSMT4" ShapeID="_x0000_i1030" DrawAspect="Content" ObjectID="_1552469537" r:id="rId18"/>
         </w:object>
       </w:r>
       <w:r>
@@ -10107,10 +10453,10 @@
           <w:position w:val="-10"/>
         </w:rPr>
         <w:object w:dxaOrig="340" w:dyaOrig="300">
-          <v:shape id="_x0000_i1043" type="#_x0000_t75" style="width:18pt;height:15pt" o:ole="">
-            <v:imagedata r:id="rId43" o:title=""/>
+          <v:shape id="_x0000_i1031" type="#_x0000_t75" style="width:18pt;height:15pt" o:ole="">
+            <v:imagedata r:id="rId19" o:title=""/>
           </v:shape>
-          <o:OLEObject Type="Embed" ProgID="Equation.DSMT4" ShapeID="_x0000_i1043" DrawAspect="Content" ObjectID="_1528230181" r:id="rId44"/>
+          <o:OLEObject Type="Embed" ProgID="Equation.DSMT4" ShapeID="_x0000_i1031" DrawAspect="Content" ObjectID="_1552469538" r:id="rId20"/>
         </w:object>
       </w:r>
       <w:r>
@@ -10149,10 +10495,10 @@
           <w:position w:val="-10"/>
         </w:rPr>
         <w:object w:dxaOrig="340" w:dyaOrig="300">
-          <v:shape id="_x0000_i1044" type="#_x0000_t75" style="width:17.5pt;height:15pt" o:ole="">
-            <v:imagedata r:id="rId45" o:title=""/>
+          <v:shape id="_x0000_i1032" type="#_x0000_t75" style="width:17.5pt;height:15pt" o:ole="">
+            <v:imagedata r:id="rId21" o:title=""/>
           </v:shape>
-          <o:OLEObject Type="Embed" ProgID="Equation.DSMT4" ShapeID="_x0000_i1044" DrawAspect="Content" ObjectID="_1528230182" r:id="rId46"/>
+          <o:OLEObject Type="Embed" ProgID="Equation.DSMT4" ShapeID="_x0000_i1032" DrawAspect="Content" ObjectID="_1552469539" r:id="rId22"/>
         </w:object>
       </w:r>
       <w:r>
@@ -10212,10 +10558,10 @@
           <w:position w:val="-4"/>
         </w:rPr>
         <w:object w:dxaOrig="180" w:dyaOrig="240">
-          <v:shape id="_x0000_i1045" type="#_x0000_t75" style="width:9pt;height:12pt" o:ole="">
-            <v:imagedata r:id="rId47" o:title=""/>
+          <v:shape id="_x0000_i1033" type="#_x0000_t75" style="width:9pt;height:12pt" o:ole="">
+            <v:imagedata r:id="rId23" o:title=""/>
           </v:shape>
-          <o:OLEObject Type="Embed" ProgID="Equation.DSMT4" ShapeID="_x0000_i1045" DrawAspect="Content" ObjectID="_1528230183" r:id="rId48"/>
+          <o:OLEObject Type="Embed" ProgID="Equation.DSMT4" ShapeID="_x0000_i1033" DrawAspect="Content" ObjectID="_1552469540" r:id="rId24"/>
         </w:object>
       </w:r>
       <w:r>
@@ -10254,10 +10600,10 @@
           <w:position w:val="-10"/>
         </w:rPr>
         <w:object w:dxaOrig="340" w:dyaOrig="300">
-          <v:shape id="_x0000_i1046" type="#_x0000_t75" style="width:17.5pt;height:15pt" o:ole="">
-            <v:imagedata r:id="rId49" o:title=""/>
+          <v:shape id="_x0000_i1034" type="#_x0000_t75" style="width:17.5pt;height:15pt" o:ole="">
+            <v:imagedata r:id="rId25" o:title=""/>
           </v:shape>
-          <o:OLEObject Type="Embed" ProgID="Equation.DSMT4" ShapeID="_x0000_i1046" DrawAspect="Content" ObjectID="_1528230184" r:id="rId50"/>
+          <o:OLEObject Type="Embed" ProgID="Equation.DSMT4" ShapeID="_x0000_i1034" DrawAspect="Content" ObjectID="_1552469541" r:id="rId26"/>
         </w:object>
       </w:r>
       <w:r>
@@ -10344,10 +10690,10 @@
           <w:position w:val="-10"/>
         </w:rPr>
         <w:object w:dxaOrig="360" w:dyaOrig="300">
-          <v:shape id="_x0000_i1047" type="#_x0000_t75" style="width:18pt;height:15pt" o:ole="">
-            <v:imagedata r:id="rId51" o:title=""/>
+          <v:shape id="_x0000_i1035" type="#_x0000_t75" style="width:18pt;height:15pt" o:ole="">
+            <v:imagedata r:id="rId27" o:title=""/>
           </v:shape>
-          <o:OLEObject Type="Embed" ProgID="Equation.DSMT4" ShapeID="_x0000_i1047" DrawAspect="Content" ObjectID="_1528230185" r:id="rId52"/>
+          <o:OLEObject Type="Embed" ProgID="Equation.DSMT4" ShapeID="_x0000_i1035" DrawAspect="Content" ObjectID="_1552469542" r:id="rId28"/>
         </w:object>
       </w:r>
       <w:r>
@@ -10507,6 +10853,7 @@
         </w:rPr>
         <w:t>說明：</w:t>
       </w:r>
+      <w:proofErr w:type="gramStart"/>
       <w:r>
         <w:rPr>
           <w:sz w:val="24"/>
@@ -10533,6 +10880,7 @@
         </w:rPr>
         <w:t>8</w:t>
       </w:r>
+      <w:proofErr w:type="gramEnd"/>
       <w:r>
         <w:rPr>
           <w:sz w:val="24"/>
@@ -10581,18 +10929,27 @@
         </w:rPr>
         <w:t>正確選項畫記在答案卡之「選擇（填）題答案區」。</w:t>
       </w:r>
+      <w:proofErr w:type="gramStart"/>
       <w:r>
         <w:rPr>
           <w:rFonts w:hint="eastAsia"/>
           <w:sz w:val="24"/>
         </w:rPr>
-        <w:t>各題之選項獨立判定</w:t>
-      </w:r>
+        <w:t>各題之</w:t>
+      </w:r>
+      <w:proofErr w:type="gramEnd"/>
       <w:r>
         <w:rPr>
           <w:rFonts w:hint="eastAsia"/>
           <w:sz w:val="24"/>
         </w:rPr>
+        <w:t>選項獨立判定</w:t>
+      </w:r>
+      <w:r>
+        <w:rPr>
+          <w:rFonts w:hint="eastAsia"/>
+          <w:sz w:val="24"/>
+        </w:rPr>
         <w:t>，</w:t>
       </w:r>
       <w:r>
@@ -10738,7 +11095,23 @@
           <w:rFonts w:hint="eastAsia"/>
           <w:sz w:val="24"/>
         </w:rPr>
-        <w:t>或所有選項均未作答</w:t>
+        <w:t>或所有</w:t>
+      </w:r>
+      <w:proofErr w:type="gramStart"/>
+      <w:r>
+        <w:rPr>
+          <w:rFonts w:hint="eastAsia"/>
+          <w:sz w:val="24"/>
+        </w:rPr>
+        <w:t>選項均未作</w:t>
+      </w:r>
+      <w:proofErr w:type="gramEnd"/>
+      <w:r>
+        <w:rPr>
+          <w:rFonts w:hint="eastAsia"/>
+          <w:sz w:val="24"/>
+        </w:rPr>
+        <w:t>答</w:t>
       </w:r>
       <w:r>
         <w:rPr>
@@ -10790,612 +11163,626 @@
           <w:position w:val="-10"/>
         </w:rPr>
         <w:object w:dxaOrig="499" w:dyaOrig="300">
-          <v:shape id="_x0000_i1048" type="#_x0000_t75" style="width:25.5pt;height:15pt" o:ole="">
+          <v:shape id="_x0000_i1036" type="#_x0000_t75" style="width:25.5pt;height:15pt" o:ole="">
+            <v:imagedata r:id="rId29" o:title=""/>
+          </v:shape>
+          <o:OLEObject Type="Embed" ProgID="Equation.DSMT4" ShapeID="_x0000_i1036" DrawAspect="Content" ObjectID="_1552469543" r:id="rId30"/>
+        </w:object>
+      </w:r>
+      <w:r>
+        <w:rPr>
+          <w:rFonts w:hint="eastAsia"/>
+        </w:rPr>
+        <w:t>為一</w:t>
+      </w:r>
+      <w:r>
+        <w:rPr>
+          <w:rFonts w:hint="eastAsia"/>
+        </w:rPr>
+        <w:t>未知的實係數多項式，但知道</w:t>
+      </w:r>
+      <w:r>
+        <w:rPr>
+          <w:position w:val="-10"/>
+        </w:rPr>
+        <w:object w:dxaOrig="499" w:dyaOrig="300">
+          <v:shape id="_x0000_i1037" type="#_x0000_t75" style="width:25.5pt;height:15pt" o:ole="">
+            <v:imagedata r:id="rId31" o:title=""/>
+          </v:shape>
+          <o:OLEObject Type="Embed" ProgID="Equation.DSMT4" ShapeID="_x0000_i1037" DrawAspect="Content" ObjectID="_1552469544" r:id="rId32"/>
+        </w:object>
+      </w:r>
+      <w:r>
+        <w:rPr>
+          <w:rFonts w:hint="eastAsia"/>
+        </w:rPr>
+        <w:t>除以</w:t>
+      </w:r>
+      <w:r>
+        <w:rPr>
+          <w:position w:val="-10"/>
+        </w:rPr>
+        <w:object w:dxaOrig="1280" w:dyaOrig="340">
+          <v:shape id="_x0000_i1038" type="#_x0000_t75" style="width:63.5pt;height:17.5pt" o:ole="">
+            <v:imagedata r:id="rId33" o:title=""/>
+          </v:shape>
+          <o:OLEObject Type="Embed" ProgID="Equation.DSMT4" ShapeID="_x0000_i1038" DrawAspect="Content" ObjectID="_1552469545" r:id="rId34"/>
+        </w:object>
+      </w:r>
+      <w:r>
+        <w:t>的</w:t>
+      </w:r>
+      <w:r>
+        <w:rPr>
+          <w:rFonts w:hint="eastAsia"/>
+        </w:rPr>
+        <w:t>餘式為</w:t>
+      </w:r>
+      <w:r>
+        <w:rPr>
+          <w:position w:val="-6"/>
+        </w:rPr>
+        <w:object w:dxaOrig="1140" w:dyaOrig="300">
+          <v:shape id="_x0000_i1039" type="#_x0000_t75" style="width:57pt;height:15pt" o:ole="">
+            <v:imagedata r:id="rId35" o:title=""/>
+          </v:shape>
+          <o:OLEObject Type="Embed" ProgID="Equation.DSMT4" ShapeID="_x0000_i1039" DrawAspect="Content" ObjectID="_1552469546" r:id="rId36"/>
+        </w:object>
+      </w:r>
+      <w:r>
+        <w:t>。</w:t>
+      </w:r>
+      <w:r>
+        <w:rPr>
+          <w:rFonts w:hint="eastAsia"/>
+        </w:rPr>
+        <w:t>根據上述所給條件，</w:t>
+      </w:r>
+      <w:r>
+        <w:rPr>
+          <w:rFonts w:hint="eastAsia"/>
+        </w:rPr>
+        <w:t>請選出</w:t>
+      </w:r>
+      <w:r>
+        <w:rPr>
+          <w:rFonts w:hint="eastAsia"/>
+        </w:rPr>
+        <w:t>正</w:t>
+      </w:r>
+      <w:r>
+        <w:rPr>
+          <w:rFonts w:hint="eastAsia"/>
+        </w:rPr>
+        <w:t>確的選項</w:t>
+      </w:r>
+      <w:r>
+        <w:rPr>
+          <w:rFonts w:hint="eastAsia"/>
+        </w:rPr>
+        <w:t>。</w:t>
+      </w:r>
+    </w:p>
+    <w:p>
+      <w:pPr>
+        <w:pStyle w:val="AA"/>
+      </w:pPr>
+      <w:r>
+        <w:rPr>
+          <w:rFonts w:hint="eastAsia"/>
+        </w:rPr>
+        <w:t xml:space="preserve">(1) </w:t>
+      </w:r>
+      <w:r>
+        <w:rPr>
+          <w:rFonts w:hint="eastAsia"/>
+        </w:rPr>
+        <w:t>可求出</w:t>
+      </w:r>
+      <w:r>
+        <w:rPr>
+          <w:position w:val="-10"/>
+        </w:rPr>
+        <w:object w:dxaOrig="499" w:dyaOrig="300">
+          <v:shape id="_x0000_i1040" type="#_x0000_t75" style="width:25.5pt;height:15pt" o:ole="">
+            <v:imagedata r:id="rId37" o:title=""/>
+          </v:shape>
+          <o:OLEObject Type="Embed" ProgID="Equation.DSMT4" ShapeID="_x0000_i1040" DrawAspect="Content" ObjectID="_1552469547" r:id="rId38"/>
+        </w:object>
+      </w:r>
+      <w:r>
+        <w:t>之</w:t>
+      </w:r>
+      <w:r>
+        <w:rPr>
+          <w:rFonts w:hint="eastAsia"/>
+        </w:rPr>
+        <w:t>值</w:t>
+      </w:r>
+    </w:p>
+    <w:p>
+      <w:pPr>
+        <w:pStyle w:val="AA"/>
+      </w:pPr>
+      <w:r>
+        <w:rPr>
+          <w:rFonts w:hint="eastAsia"/>
+        </w:rPr>
+        <w:t xml:space="preserve">(2) </w:t>
+      </w:r>
+      <w:r>
+        <w:rPr>
+          <w:rFonts w:hint="eastAsia"/>
+        </w:rPr>
+        <w:t>可求出</w:t>
+      </w:r>
+      <w:r>
+        <w:rPr>
+          <w:position w:val="-10"/>
+        </w:rPr>
+        <w:object w:dxaOrig="560" w:dyaOrig="300">
+          <v:shape id="_x0000_i1041" type="#_x0000_t75" style="width:27.5pt;height:15pt" o:ole="">
+            <v:imagedata r:id="rId39" o:title=""/>
+          </v:shape>
+          <o:OLEObject Type="Embed" ProgID="Equation.DSMT4" ShapeID="_x0000_i1041" DrawAspect="Content" ObjectID="_1552469548" r:id="rId40"/>
+        </w:object>
+      </w:r>
+      <w:r>
+        <w:t>之</w:t>
+      </w:r>
+      <w:r>
+        <w:rPr>
+          <w:rFonts w:hint="eastAsia"/>
+        </w:rPr>
+        <w:t>值</w:t>
+      </w:r>
+    </w:p>
+    <w:p>
+      <w:pPr>
+        <w:pStyle w:val="AA"/>
+      </w:pPr>
+      <w:r>
+        <w:rPr>
+          <w:rFonts w:hint="eastAsia"/>
+        </w:rPr>
+        <w:t xml:space="preserve">(3) </w:t>
+      </w:r>
+      <w:r>
+        <w:rPr>
+          <w:rFonts w:hint="eastAsia"/>
+        </w:rPr>
+        <w:t>可求出</w:t>
+      </w:r>
+      <w:r>
+        <w:rPr>
+          <w:position w:val="-10"/>
+        </w:rPr>
+        <w:object w:dxaOrig="499" w:dyaOrig="300">
+          <v:shape id="_x0000_i1042" type="#_x0000_t75" style="width:25.5pt;height:15pt" o:ole="">
+            <v:imagedata r:id="rId41" o:title=""/>
+          </v:shape>
+          <o:OLEObject Type="Embed" ProgID="Equation.DSMT4" ShapeID="_x0000_i1042" DrawAspect="Content" ObjectID="_1552469549" r:id="rId42"/>
+        </w:object>
+      </w:r>
+      <w:r>
+        <w:rPr>
+          <w:rFonts w:hint="eastAsia"/>
+        </w:rPr>
+        <w:t>除以</w:t>
+      </w:r>
+      <w:r>
+        <w:rPr>
+          <w:position w:val="-10"/>
+        </w:rPr>
+        <w:object w:dxaOrig="720" w:dyaOrig="340">
+          <v:shape id="_x0000_i1043" type="#_x0000_t75" style="width:36pt;height:17.5pt" o:ole="">
+            <v:imagedata r:id="rId43" o:title=""/>
+          </v:shape>
+          <o:OLEObject Type="Embed" ProgID="Equation.DSMT4" ShapeID="_x0000_i1043" DrawAspect="Content" ObjectID="_1552469550" r:id="rId44"/>
+        </w:object>
+      </w:r>
+      <w:r>
+        <w:t>的</w:t>
+      </w:r>
+      <w:r>
+        <w:rPr>
+          <w:rFonts w:hint="eastAsia"/>
+        </w:rPr>
+        <w:t>餘式</w:t>
+      </w:r>
+    </w:p>
+    <w:p>
+      <w:pPr>
+        <w:pStyle w:val="AA"/>
+      </w:pPr>
+      <w:r>
+        <w:rPr>
+          <w:rFonts w:hint="eastAsia"/>
+        </w:rPr>
+        <w:t>(4)</w:t>
+      </w:r>
+      <w:r>
+        <w:t xml:space="preserve"> </w:t>
+      </w:r>
+      <w:r>
+        <w:rPr>
+          <w:rFonts w:hint="eastAsia"/>
+        </w:rPr>
+        <w:t>可求出</w:t>
+      </w:r>
+      <w:r>
+        <w:rPr>
+          <w:position w:val="-10"/>
+        </w:rPr>
+        <w:object w:dxaOrig="499" w:dyaOrig="300">
+          <v:shape id="_x0000_i1044" type="#_x0000_t75" style="width:25.5pt;height:15pt" o:ole="">
+            <v:imagedata r:id="rId45" o:title=""/>
+          </v:shape>
+          <o:OLEObject Type="Embed" ProgID="Equation.DSMT4" ShapeID="_x0000_i1044" DrawAspect="Content" ObjectID="_1552469551" r:id="rId46"/>
+        </w:object>
+      </w:r>
+      <w:r>
+        <w:rPr>
+          <w:rFonts w:hint="eastAsia"/>
+        </w:rPr>
+        <w:t>除以</w:t>
+      </w:r>
+      <w:r>
+        <w:rPr>
+          <w:position w:val="-10"/>
+        </w:rPr>
+        <w:object w:dxaOrig="720" w:dyaOrig="340">
+          <v:shape id="_x0000_i1045" type="#_x0000_t75" style="width:36pt;height:17.5pt" o:ole="">
+            <v:imagedata r:id="rId47" o:title=""/>
+          </v:shape>
+          <o:OLEObject Type="Embed" ProgID="Equation.DSMT4" ShapeID="_x0000_i1045" DrawAspect="Content" ObjectID="_1552469552" r:id="rId48"/>
+        </w:object>
+      </w:r>
+      <w:r>
+        <w:t>的</w:t>
+      </w:r>
+      <w:r>
+        <w:rPr>
+          <w:rFonts w:hint="eastAsia"/>
+        </w:rPr>
+        <w:t>餘式</w:t>
+      </w:r>
+    </w:p>
+    <w:p>
+      <w:pPr>
+        <w:pStyle w:val="AA"/>
+      </w:pPr>
+      <w:r>
+        <w:rPr>
+          <w:rFonts w:hint="eastAsia"/>
+        </w:rPr>
+        <w:t xml:space="preserve">(5) </w:t>
+      </w:r>
+      <w:r>
+        <w:rPr>
+          <w:rFonts w:hint="eastAsia"/>
+        </w:rPr>
+        <w:t>可求出</w:t>
+      </w:r>
+      <w:r>
+        <w:rPr>
+          <w:position w:val="-10"/>
+        </w:rPr>
+        <w:object w:dxaOrig="499" w:dyaOrig="300">
+          <v:shape id="_x0000_i1046" type="#_x0000_t75" style="width:25.5pt;height:15pt" o:ole="">
+            <v:imagedata r:id="rId49" o:title=""/>
+          </v:shape>
+          <o:OLEObject Type="Embed" ProgID="Equation.DSMT4" ShapeID="_x0000_i1046" DrawAspect="Content" ObjectID="_1552469553" r:id="rId50"/>
+        </w:object>
+      </w:r>
+      <w:r>
+        <w:rPr>
+          <w:rFonts w:hint="eastAsia"/>
+        </w:rPr>
+        <w:t>除以</w:t>
+      </w:r>
+      <w:r>
+        <w:rPr>
+          <w:position w:val="-10"/>
+        </w:rPr>
+        <w:object w:dxaOrig="1219" w:dyaOrig="300">
+          <v:shape id="_x0000_i1047" type="#_x0000_t75" style="width:60pt;height:15pt" o:ole="">
+            <v:imagedata r:id="rId51" o:title=""/>
+          </v:shape>
+          <o:OLEObject Type="Embed" ProgID="Equation.DSMT4" ShapeID="_x0000_i1047" DrawAspect="Content" ObjectID="_1552469554" r:id="rId52"/>
+        </w:object>
+      </w:r>
+      <w:r>
+        <w:t>的</w:t>
+      </w:r>
+      <w:r>
+        <w:rPr>
+          <w:rFonts w:hint="eastAsia"/>
+        </w:rPr>
+        <w:t>餘式</w:t>
+      </w:r>
+    </w:p>
+    <w:p>
+      <w:pPr>
+        <w:pStyle w:val="AB"/>
+      </w:pPr>
+    </w:p>
+    <w:p>
+      <w:pPr>
+        <w:pStyle w:val="AB"/>
+      </w:pPr>
+    </w:p>
+    <w:p>
+      <w:pPr>
+        <w:pStyle w:val="AB"/>
+      </w:pPr>
+    </w:p>
+    <w:p>
+      <w:pPr>
+        <w:pStyle w:val="AB"/>
+      </w:pPr>
+    </w:p>
+    <w:p>
+      <w:pPr>
+        <w:pStyle w:val="AB"/>
+      </w:pPr>
+    </w:p>
+    <w:p>
+      <w:pPr>
+        <w:pStyle w:val="AB"/>
+      </w:pPr>
+    </w:p>
+    <w:p>
+      <w:pPr>
+        <w:pStyle w:val="AB"/>
+      </w:pPr>
+    </w:p>
+    <w:p>
+      <w:pPr>
+        <w:pStyle w:val="TIT10cm1505"/>
+        <w:spacing w:before="180" w:line="400" w:lineRule="atLeast"/>
+      </w:pPr>
+      <w:r>
+        <w:rPr>
+          <w:rFonts w:hint="eastAsia"/>
+        </w:rPr>
+        <w:lastRenderedPageBreak/>
+        <w:t>5</w:t>
+      </w:r>
+      <w:r>
+        <w:rPr>
+          <w:rFonts w:hint="eastAsia"/>
+        </w:rPr>
+        <w:t>.</w:t>
+      </w:r>
+      <w:r>
+        <w:rPr>
+          <w:rFonts w:hint="eastAsia"/>
+        </w:rPr>
+        <w:tab/>
+      </w:r>
+      <w:r>
+        <w:rPr>
+          <w:rFonts w:hint="eastAsia"/>
+        </w:rPr>
+        <w:t>甲先生、乙先生、丙先生、丁先生四位男士以及</w:t>
+      </w:r>
+      <w:r>
+        <w:rPr>
+          <w:position w:val="-4"/>
+        </w:rPr>
+        <w:object w:dxaOrig="220" w:dyaOrig="240">
+          <v:shape id="_x0000_i1048" type="#_x0000_t75" style="width:10.5pt;height:12pt" o:ole="">
             <v:imagedata r:id="rId53" o:title=""/>
           </v:shape>
-          <o:OLEObject Type="Embed" ProgID="Equation.DSMT4" ShapeID="_x0000_i1048" DrawAspect="Content" ObjectID="_1528230186" r:id="rId54"/>
+          <o:OLEObject Type="Embed" ProgID="Equation.DSMT4" ShapeID="_x0000_i1048" DrawAspect="Content" ObjectID="_1552469555" r:id="rId54"/>
         </w:object>
       </w:r>
       <w:r>
         <w:rPr>
           <w:rFonts w:hint="eastAsia"/>
         </w:rPr>
-        <w:t>為一</w:t>
-      </w:r>
-      <w:r>
-        <w:rPr>
-          <w:rFonts w:hint="eastAsia"/>
-        </w:rPr>
-        <w:t>未知的實係數多項式，但知道</w:t>
-      </w:r>
-      <w:r>
-        <w:rPr>
-          <w:position w:val="-10"/>
-        </w:rPr>
-        <w:object w:dxaOrig="499" w:dyaOrig="300">
-          <v:shape id="_x0000_i1049" type="#_x0000_t75" style="width:25.5pt;height:15pt" o:ole="">
+        <w:t>小姐、</w:t>
+      </w:r>
+      <w:r>
+        <w:rPr>
+          <w:position w:val="-4"/>
+        </w:rPr>
+        <w:object w:dxaOrig="220" w:dyaOrig="240">
+          <v:shape id="_x0000_i1049" type="#_x0000_t75" style="width:10.5pt;height:12pt" o:ole="">
             <v:imagedata r:id="rId55" o:title=""/>
           </v:shape>
-          <o:OLEObject Type="Embed" ProgID="Equation.DSMT4" ShapeID="_x0000_i1049" DrawAspect="Content" ObjectID="_1528230187" r:id="rId56"/>
+          <o:OLEObject Type="Embed" ProgID="Equation.DSMT4" ShapeID="_x0000_i1049" DrawAspect="Content" ObjectID="_1552469556" r:id="rId56"/>
         </w:object>
       </w:r>
       <w:r>
         <w:rPr>
           <w:rFonts w:hint="eastAsia"/>
         </w:rPr>
-        <w:t>除以</w:t>
-      </w:r>
-      <w:r>
-        <w:rPr>
-          <w:position w:val="-10"/>
-        </w:rPr>
-        <w:object w:dxaOrig="1280" w:dyaOrig="340">
-          <v:shape id="_x0000_i1050" type="#_x0000_t75" style="width:63.5pt;height:17.5pt" o:ole="">
+        <w:t>小姐、</w:t>
+      </w:r>
+      <w:r>
+        <w:rPr>
+          <w:position w:val="-6"/>
+        </w:rPr>
+        <w:object w:dxaOrig="240" w:dyaOrig="260">
+          <v:shape id="_x0000_i1050" type="#_x0000_t75" style="width:12pt;height:13pt" o:ole="">
             <v:imagedata r:id="rId57" o:title=""/>
           </v:shape>
-          <o:OLEObject Type="Embed" ProgID="Equation.DSMT4" ShapeID="_x0000_i1050" DrawAspect="Content" ObjectID="_1528230188" r:id="rId58"/>
+          <o:OLEObject Type="Embed" ProgID="Equation.DSMT4" ShapeID="_x0000_i1050" DrawAspect="Content" ObjectID="_1552469557" r:id="rId58"/>
         </w:object>
       </w:r>
       <w:r>
-        <w:t>的</w:t>
-      </w:r>
-      <w:r>
-        <w:rPr>
-          <w:rFonts w:hint="eastAsia"/>
-        </w:rPr>
-        <w:t>餘式為</w:t>
-      </w:r>
-      <w:r>
-        <w:rPr>
-          <w:position w:val="-6"/>
-        </w:rPr>
-        <w:object w:dxaOrig="1140" w:dyaOrig="300">
-          <v:shape id="_x0000_i1051" type="#_x0000_t75" style="width:57pt;height:15pt" o:ole="">
+        <w:rPr>
+          <w:rFonts w:hint="eastAsia"/>
+        </w:rPr>
+        <w:t>小姐、</w:t>
+      </w:r>
+      <w:r>
+        <w:rPr>
+          <w:position w:val="-4"/>
+        </w:rPr>
+        <w:object w:dxaOrig="240" w:dyaOrig="240">
+          <v:shape id="_x0000_i1051" type="#_x0000_t75" style="width:12pt;height:12pt" o:ole="">
             <v:imagedata r:id="rId59" o:title=""/>
           </v:shape>
-          <o:OLEObject Type="Embed" ProgID="Equation.DSMT4" ShapeID="_x0000_i1051" DrawAspect="Content" ObjectID="_1528230189" r:id="rId60"/>
+          <o:OLEObject Type="Embed" ProgID="Equation.DSMT4" ShapeID="_x0000_i1051" DrawAspect="Content" ObjectID="_1552469558" r:id="rId60"/>
         </w:object>
       </w:r>
       <w:r>
-        <w:t>。</w:t>
-      </w:r>
-      <w:r>
-        <w:rPr>
-          <w:rFonts w:hint="eastAsia"/>
-        </w:rPr>
-        <w:t>根據上述所給條件，</w:t>
-      </w:r>
-      <w:r>
-        <w:rPr>
-          <w:rFonts w:hint="eastAsia"/>
-        </w:rPr>
-        <w:t>請選出</w:t>
-      </w:r>
-      <w:r>
-        <w:rPr>
-          <w:rFonts w:hint="eastAsia"/>
-        </w:rPr>
-        <w:t>正</w:t>
-      </w:r>
-      <w:r>
-        <w:rPr>
-          <w:rFonts w:hint="eastAsia"/>
-        </w:rPr>
-        <w:t>確的選項</w:t>
-      </w:r>
-      <w:r>
-        <w:rPr>
-          <w:rFonts w:hint="eastAsia"/>
-        </w:rPr>
-        <w:t>。</w:t>
+        <w:rPr>
+          <w:rFonts w:hint="eastAsia"/>
+        </w:rPr>
+        <w:t>小姐四位女士</w:t>
+      </w:r>
+      <w:proofErr w:type="gramStart"/>
+      <w:r>
+        <w:rPr>
+          <w:rFonts w:hint="eastAsia"/>
+        </w:rPr>
+        <w:t>想要混搭兩部</w:t>
+      </w:r>
+      <w:proofErr w:type="gramEnd"/>
+      <w:r>
+        <w:rPr>
+          <w:rFonts w:hint="eastAsia"/>
+        </w:rPr>
+        <w:t>計程車，每車載有四名乘客。已知：</w:t>
+      </w:r>
+      <w:r>
+        <w:br/>
+      </w:r>
+      <w:r>
+        <w:t>（一）</w:t>
+      </w:r>
+      <w:r>
+        <w:rPr>
+          <w:rFonts w:hint="eastAsia"/>
+        </w:rPr>
+        <w:t>甲先生與</w:t>
+      </w:r>
+      <w:r>
+        <w:rPr>
+          <w:position w:val="-4"/>
+        </w:rPr>
+        <w:object w:dxaOrig="220" w:dyaOrig="240">
+          <v:shape id="_x0000_i1052" type="#_x0000_t75" style="width:10.5pt;height:12pt" o:ole="">
+            <v:imagedata r:id="rId53" o:title=""/>
+          </v:shape>
+          <o:OLEObject Type="Embed" ProgID="Equation.DSMT4" ShapeID="_x0000_i1052" DrawAspect="Content" ObjectID="_1552469559" r:id="rId61"/>
+        </w:object>
+      </w:r>
+      <w:r>
+        <w:rPr>
+          <w:rFonts w:hint="eastAsia"/>
+        </w:rPr>
+        <w:t>小姐同車</w:t>
+      </w:r>
+      <w:r>
+        <w:br/>
+      </w:r>
+      <w:r>
+        <w:rPr>
+          <w:rFonts w:hint="eastAsia"/>
+        </w:rPr>
+        <w:t>（二）乙先生與</w:t>
+      </w:r>
+      <w:r>
+        <w:rPr>
+          <w:position w:val="-4"/>
+        </w:rPr>
+        <w:object w:dxaOrig="220" w:dyaOrig="240">
+          <v:shape id="_x0000_i1053" type="#_x0000_t75" style="width:10.5pt;height:12pt" o:ole="">
+            <v:imagedata r:id="rId55" o:title=""/>
+          </v:shape>
+          <o:OLEObject Type="Embed" ProgID="Equation.DSMT4" ShapeID="_x0000_i1053" DrawAspect="Content" ObjectID="_1552469560" r:id="rId62"/>
+        </w:object>
+      </w:r>
+      <w:r>
+        <w:rPr>
+          <w:rFonts w:hint="eastAsia"/>
+        </w:rPr>
+        <w:t>小姐同車</w:t>
+      </w:r>
+      <w:r>
+        <w:br/>
+      </w:r>
+      <w:r>
+        <w:t>（</w:t>
+      </w:r>
+      <w:r>
+        <w:rPr>
+          <w:rFonts w:hint="eastAsia"/>
+        </w:rPr>
+        <w:t>三）</w:t>
+      </w:r>
+      <w:r>
+        <w:rPr>
+          <w:position w:val="-6"/>
+        </w:rPr>
+        <w:object w:dxaOrig="240" w:dyaOrig="260">
+          <v:shape id="_x0000_i1054" type="#_x0000_t75" style="width:12pt;height:13pt" o:ole="">
+            <v:imagedata r:id="rId57" o:title=""/>
+          </v:shape>
+          <o:OLEObject Type="Embed" ProgID="Equation.DSMT4" ShapeID="_x0000_i1054" DrawAspect="Content" ObjectID="_1552469561" r:id="rId63"/>
+        </w:object>
+      </w:r>
+      <w:r>
+        <w:rPr>
+          <w:rFonts w:hint="eastAsia"/>
+        </w:rPr>
+        <w:t>小姐與</w:t>
+      </w:r>
+      <w:r>
+        <w:rPr>
+          <w:position w:val="-4"/>
+        </w:rPr>
+        <w:object w:dxaOrig="240" w:dyaOrig="240">
+          <v:shape id="_x0000_i1055" type="#_x0000_t75" style="width:12pt;height:12pt" o:ole="">
+            <v:imagedata r:id="rId59" o:title=""/>
+          </v:shape>
+          <o:OLEObject Type="Embed" ProgID="Equation.DSMT4" ShapeID="_x0000_i1055" DrawAspect="Content" ObjectID="_1552469562" r:id="rId64"/>
+        </w:object>
+      </w:r>
+      <w:r>
+        <w:rPr>
+          <w:rFonts w:hint="eastAsia"/>
+        </w:rPr>
+        <w:t>小姐</w:t>
+      </w:r>
+      <w:r>
+        <w:rPr>
+          <w:rFonts w:hint="eastAsia"/>
+          <w:u w:val="single"/>
+        </w:rPr>
+        <w:t>不</w:t>
+      </w:r>
+      <w:r>
+        <w:rPr>
+          <w:rFonts w:hint="eastAsia"/>
+          <w:u w:val="single"/>
+        </w:rPr>
+        <w:t>同</w:t>
+      </w:r>
+      <w:r>
+        <w:rPr>
+          <w:rFonts w:hint="eastAsia"/>
+        </w:rPr>
+        <w:t>車</w:t>
+      </w:r>
+      <w:r>
+        <w:br/>
+      </w:r>
+      <w:r>
+        <w:rPr>
+          <w:rFonts w:hint="eastAsia"/>
+        </w:rPr>
+        <w:t>請選出正確的選項。</w:t>
       </w:r>
     </w:p>
     <w:p>
       <w:pPr>
         <w:pStyle w:val="AA"/>
-      </w:pPr>
-      <w:r>
-        <w:rPr>
-          <w:rFonts w:hint="eastAsia"/>
-        </w:rPr>
-        <w:t xml:space="preserve">(1) </w:t>
-      </w:r>
-      <w:r>
-        <w:rPr>
-          <w:rFonts w:hint="eastAsia"/>
-        </w:rPr>
-        <w:t>可求出</w:t>
-      </w:r>
-      <w:r>
-        <w:rPr>
-          <w:position w:val="-10"/>
-        </w:rPr>
-        <w:object w:dxaOrig="499" w:dyaOrig="300">
-          <v:shape id="_x0000_i1052" type="#_x0000_t75" style="width:25.5pt;height:15pt" o:ole="">
-            <v:imagedata r:id="rId61" o:title=""/>
-          </v:shape>
-          <o:OLEObject Type="Embed" ProgID="Equation.DSMT4" ShapeID="_x0000_i1052" DrawAspect="Content" ObjectID="_1528230190" r:id="rId62"/>
-        </w:object>
-      </w:r>
-      <w:r>
-        <w:t>之</w:t>
-      </w:r>
-      <w:r>
-        <w:rPr>
-          <w:rFonts w:hint="eastAsia"/>
-        </w:rPr>
-        <w:t>值</w:t>
-      </w:r>
-    </w:p>
-    <w:p>
-      <w:pPr>
-        <w:pStyle w:val="AA"/>
-      </w:pPr>
-      <w:r>
-        <w:rPr>
-          <w:rFonts w:hint="eastAsia"/>
-        </w:rPr>
-        <w:t xml:space="preserve">(2) </w:t>
-      </w:r>
-      <w:r>
-        <w:rPr>
-          <w:rFonts w:hint="eastAsia"/>
-        </w:rPr>
-        <w:t>可求出</w:t>
-      </w:r>
-      <w:r>
-        <w:rPr>
-          <w:position w:val="-10"/>
-        </w:rPr>
-        <w:object w:dxaOrig="560" w:dyaOrig="300">
-          <v:shape id="_x0000_i1053" type="#_x0000_t75" style="width:27.5pt;height:15pt" o:ole="">
-            <v:imagedata r:id="rId63" o:title=""/>
-          </v:shape>
-          <o:OLEObject Type="Embed" ProgID="Equation.DSMT4" ShapeID="_x0000_i1053" DrawAspect="Content" ObjectID="_1528230191" r:id="rId64"/>
-        </w:object>
-      </w:r>
-      <w:r>
-        <w:t>之</w:t>
-      </w:r>
-      <w:r>
-        <w:rPr>
-          <w:rFonts w:hint="eastAsia"/>
-        </w:rPr>
-        <w:t>值</w:t>
-      </w:r>
-    </w:p>
-    <w:p>
-      <w:pPr>
-        <w:pStyle w:val="AA"/>
-      </w:pPr>
-      <w:r>
-        <w:rPr>
-          <w:rFonts w:hint="eastAsia"/>
-        </w:rPr>
-        <w:t xml:space="preserve">(3) </w:t>
-      </w:r>
-      <w:r>
-        <w:rPr>
-          <w:rFonts w:hint="eastAsia"/>
-        </w:rPr>
-        <w:t>可求出</w:t>
-      </w:r>
-      <w:r>
-        <w:rPr>
-          <w:position w:val="-10"/>
-        </w:rPr>
-        <w:object w:dxaOrig="499" w:dyaOrig="300">
-          <v:shape id="_x0000_i1054" type="#_x0000_t75" style="width:25.5pt;height:15pt" o:ole="">
-            <v:imagedata r:id="rId65" o:title=""/>
-          </v:shape>
-          <o:OLEObject Type="Embed" ProgID="Equation.DSMT4" ShapeID="_x0000_i1054" DrawAspect="Content" ObjectID="_1528230192" r:id="rId66"/>
-        </w:object>
-      </w:r>
-      <w:r>
-        <w:rPr>
-          <w:rFonts w:hint="eastAsia"/>
-        </w:rPr>
-        <w:t>除以</w:t>
-      </w:r>
-      <w:r>
-        <w:rPr>
-          <w:position w:val="-10"/>
-        </w:rPr>
-        <w:object w:dxaOrig="720" w:dyaOrig="340">
-          <v:shape id="_x0000_i1055" type="#_x0000_t75" style="width:36pt;height:17.5pt" o:ole="">
-            <v:imagedata r:id="rId67" o:title=""/>
-          </v:shape>
-          <o:OLEObject Type="Embed" ProgID="Equation.DSMT4" ShapeID="_x0000_i1055" DrawAspect="Content" ObjectID="_1528230193" r:id="rId68"/>
-        </w:object>
-      </w:r>
-      <w:r>
-        <w:t>的</w:t>
-      </w:r>
-      <w:r>
-        <w:rPr>
-          <w:rFonts w:hint="eastAsia"/>
-        </w:rPr>
-        <w:t>餘式</w:t>
-      </w:r>
-    </w:p>
-    <w:p>
-      <w:pPr>
-        <w:pStyle w:val="AA"/>
-      </w:pPr>
-      <w:r>
-        <w:rPr>
-          <w:rFonts w:hint="eastAsia"/>
-        </w:rPr>
-        <w:t>(4)</w:t>
-      </w:r>
-      <w:r>
-        <w:t xml:space="preserve"> </w:t>
-      </w:r>
-      <w:r>
-        <w:rPr>
-          <w:rFonts w:hint="eastAsia"/>
-        </w:rPr>
-        <w:t>可求出</w:t>
-      </w:r>
-      <w:r>
-        <w:rPr>
-          <w:position w:val="-10"/>
-        </w:rPr>
-        <w:object w:dxaOrig="499" w:dyaOrig="300">
-          <v:shape id="_x0000_i1056" type="#_x0000_t75" style="width:25.5pt;height:15pt" o:ole="">
-            <v:imagedata r:id="rId69" o:title=""/>
-          </v:shape>
-          <o:OLEObject Type="Embed" ProgID="Equation.DSMT4" ShapeID="_x0000_i1056" DrawAspect="Content" ObjectID="_1528230194" r:id="rId70"/>
-        </w:object>
-      </w:r>
-      <w:r>
-        <w:rPr>
-          <w:rFonts w:hint="eastAsia"/>
-        </w:rPr>
-        <w:t>除以</w:t>
-      </w:r>
-      <w:r>
-        <w:rPr>
-          <w:position w:val="-10"/>
-        </w:rPr>
-        <w:object w:dxaOrig="720" w:dyaOrig="340">
-          <v:shape id="_x0000_i1057" type="#_x0000_t75" style="width:36pt;height:17.5pt" o:ole="">
-            <v:imagedata r:id="rId71" o:title=""/>
-          </v:shape>
-          <o:OLEObject Type="Embed" ProgID="Equation.DSMT4" ShapeID="_x0000_i1057" DrawAspect="Content" ObjectID="_1528230195" r:id="rId72"/>
-        </w:object>
-      </w:r>
-      <w:r>
-        <w:t>的</w:t>
-      </w:r>
-      <w:r>
-        <w:rPr>
-          <w:rFonts w:hint="eastAsia"/>
-        </w:rPr>
-        <w:t>餘式</w:t>
-      </w:r>
-    </w:p>
-    <w:p>
-      <w:pPr>
-        <w:pStyle w:val="AA"/>
-      </w:pPr>
-      <w:r>
-        <w:rPr>
-          <w:rFonts w:hint="eastAsia"/>
-        </w:rPr>
-        <w:t xml:space="preserve">(5) </w:t>
-      </w:r>
-      <w:r>
-        <w:rPr>
-          <w:rFonts w:hint="eastAsia"/>
-        </w:rPr>
-        <w:t>可求出</w:t>
-      </w:r>
-      <w:r>
-        <w:rPr>
-          <w:position w:val="-10"/>
-        </w:rPr>
-        <w:object w:dxaOrig="499" w:dyaOrig="300">
-          <v:shape id="_x0000_i1058" type="#_x0000_t75" style="width:25.5pt;height:15pt" o:ole="">
-            <v:imagedata r:id="rId73" o:title=""/>
-          </v:shape>
-          <o:OLEObject Type="Embed" ProgID="Equation.DSMT4" ShapeID="_x0000_i1058" DrawAspect="Content" ObjectID="_1528230196" r:id="rId74"/>
-        </w:object>
-      </w:r>
-      <w:r>
-        <w:rPr>
-          <w:rFonts w:hint="eastAsia"/>
-        </w:rPr>
-        <w:t>除以</w:t>
-      </w:r>
-      <w:r>
-        <w:rPr>
-          <w:position w:val="-10"/>
-        </w:rPr>
-        <w:object w:dxaOrig="1219" w:dyaOrig="300">
-          <v:shape id="_x0000_i1059" type="#_x0000_t75" style="width:60pt;height:15pt" o:ole="">
-            <v:imagedata r:id="rId75" o:title=""/>
-          </v:shape>
-          <o:OLEObject Type="Embed" ProgID="Equation.DSMT4" ShapeID="_x0000_i1059" DrawAspect="Content" ObjectID="_1528230197" r:id="rId76"/>
-        </w:object>
-      </w:r>
-      <w:r>
-        <w:t>的</w:t>
-      </w:r>
-      <w:r>
-        <w:rPr>
-          <w:rFonts w:hint="eastAsia"/>
-        </w:rPr>
-        <w:t>餘式</w:t>
-      </w:r>
-    </w:p>
-    <w:p>
-      <w:pPr>
-        <w:pStyle w:val="AB"/>
-      </w:pPr>
-    </w:p>
-    <w:p>
-      <w:pPr>
-        <w:pStyle w:val="AB"/>
-      </w:pPr>
-    </w:p>
-    <w:p>
-      <w:pPr>
-        <w:pStyle w:val="AB"/>
-      </w:pPr>
-    </w:p>
-    <w:p>
-      <w:pPr>
-        <w:pStyle w:val="AB"/>
-      </w:pPr>
-    </w:p>
-    <w:p>
-      <w:pPr>
-        <w:pStyle w:val="AB"/>
-      </w:pPr>
-    </w:p>
-    <w:p>
-      <w:pPr>
-        <w:pStyle w:val="AB"/>
-      </w:pPr>
-    </w:p>
-    <w:p>
-      <w:pPr>
-        <w:pStyle w:val="AB"/>
-      </w:pPr>
-    </w:p>
-    <w:p>
-      <w:pPr>
-        <w:pStyle w:val="TIT10cm1505"/>
-        <w:spacing w:before="180" w:line="400" w:lineRule="atLeast"/>
-      </w:pPr>
-      <w:r>
-        <w:rPr>
-          <w:rFonts w:hint="eastAsia"/>
-        </w:rPr>
-        <w:lastRenderedPageBreak/>
-        <w:t>5</w:t>
-      </w:r>
-      <w:r>
-        <w:rPr>
-          <w:rFonts w:hint="eastAsia"/>
-        </w:rPr>
-        <w:t>.</w:t>
-      </w:r>
-      <w:r>
-        <w:rPr>
-          <w:rFonts w:hint="eastAsia"/>
-        </w:rPr>
-        <w:tab/>
-      </w:r>
-      <w:r>
-        <w:rPr>
-          <w:rFonts w:hint="eastAsia"/>
-        </w:rPr>
-        <w:t>甲先生、乙先生、丙先生、丁先生四位男士以及</w:t>
-      </w:r>
-      <w:r>
-        <w:rPr>
-          <w:position w:val="-4"/>
-        </w:rPr>
-        <w:object w:dxaOrig="220" w:dyaOrig="240">
-          <v:shape id="_x0000_i1060" type="#_x0000_t75" style="width:10.5pt;height:12pt" o:ole="">
-            <v:imagedata r:id="rId77" o:title=""/>
-          </v:shape>
-          <o:OLEObject Type="Embed" ProgID="Equation.DSMT4" ShapeID="_x0000_i1060" DrawAspect="Content" ObjectID="_1528230198" r:id="rId78"/>
-        </w:object>
-      </w:r>
-      <w:r>
-        <w:rPr>
-          <w:rFonts w:hint="eastAsia"/>
-        </w:rPr>
-        <w:t>小姐、</w:t>
-      </w:r>
-      <w:r>
-        <w:rPr>
-          <w:position w:val="-4"/>
-        </w:rPr>
-        <w:object w:dxaOrig="220" w:dyaOrig="240">
-          <v:shape id="_x0000_i1061" type="#_x0000_t75" style="width:10.5pt;height:12pt" o:ole="">
-            <v:imagedata r:id="rId79" o:title=""/>
-          </v:shape>
-          <o:OLEObject Type="Embed" ProgID="Equation.DSMT4" ShapeID="_x0000_i1061" DrawAspect="Content" ObjectID="_1528230199" r:id="rId80"/>
-        </w:object>
-      </w:r>
-      <w:r>
-        <w:rPr>
-          <w:rFonts w:hint="eastAsia"/>
-        </w:rPr>
-        <w:t>小姐、</w:t>
-      </w:r>
-      <w:r>
-        <w:rPr>
-          <w:position w:val="-6"/>
-        </w:rPr>
-        <w:object w:dxaOrig="240" w:dyaOrig="260">
-          <v:shape id="_x0000_i1062" type="#_x0000_t75" style="width:12pt;height:13pt" o:ole="">
-            <v:imagedata r:id="rId81" o:title=""/>
-          </v:shape>
-          <o:OLEObject Type="Embed" ProgID="Equation.DSMT4" ShapeID="_x0000_i1062" DrawAspect="Content" ObjectID="_1528230200" r:id="rId82"/>
-        </w:object>
-      </w:r>
-      <w:r>
-        <w:rPr>
-          <w:rFonts w:hint="eastAsia"/>
-        </w:rPr>
-        <w:t>小姐、</w:t>
-      </w:r>
-      <w:r>
-        <w:rPr>
-          <w:position w:val="-4"/>
-        </w:rPr>
-        <w:object w:dxaOrig="240" w:dyaOrig="240">
-          <v:shape id="_x0000_i1063" type="#_x0000_t75" style="width:12pt;height:12pt" o:ole="">
-            <v:imagedata r:id="rId83" o:title=""/>
-          </v:shape>
-          <o:OLEObject Type="Embed" ProgID="Equation.DSMT4" ShapeID="_x0000_i1063" DrawAspect="Content" ObjectID="_1528230201" r:id="rId84"/>
-        </w:object>
-      </w:r>
-      <w:r>
-        <w:rPr>
-          <w:rFonts w:hint="eastAsia"/>
-        </w:rPr>
-        <w:t>小姐四位女士想要混搭兩部計程車，每車載有四名乘客。已知：</w:t>
-      </w:r>
-      <w:r>
-        <w:br/>
-      </w:r>
-      <w:r>
-        <w:t>（一）</w:t>
-      </w:r>
-      <w:r>
-        <w:rPr>
-          <w:rFonts w:hint="eastAsia"/>
-        </w:rPr>
-        <w:t>甲先生與</w:t>
-      </w:r>
-      <w:r>
-        <w:rPr>
-          <w:position w:val="-4"/>
-        </w:rPr>
-        <w:object w:dxaOrig="220" w:dyaOrig="240">
-          <v:shape id="_x0000_i1064" type="#_x0000_t75" style="width:10.5pt;height:12pt" o:ole="">
-            <v:imagedata r:id="rId77" o:title=""/>
-          </v:shape>
-          <o:OLEObject Type="Embed" ProgID="Equation.DSMT4" ShapeID="_x0000_i1064" DrawAspect="Content" ObjectID="_1528230202" r:id="rId85"/>
-        </w:object>
-      </w:r>
-      <w:r>
-        <w:rPr>
-          <w:rFonts w:hint="eastAsia"/>
-        </w:rPr>
-        <w:t>小姐同車</w:t>
-      </w:r>
-      <w:r>
-        <w:br/>
-      </w:r>
-      <w:r>
-        <w:rPr>
-          <w:rFonts w:hint="eastAsia"/>
-        </w:rPr>
-        <w:t>（二）乙先生與</w:t>
-      </w:r>
-      <w:r>
-        <w:rPr>
-          <w:position w:val="-4"/>
-        </w:rPr>
-        <w:object w:dxaOrig="220" w:dyaOrig="240">
-          <v:shape id="_x0000_i1065" type="#_x0000_t75" style="width:10.5pt;height:12pt" o:ole="">
-            <v:imagedata r:id="rId79" o:title=""/>
-          </v:shape>
-          <o:OLEObject Type="Embed" ProgID="Equation.DSMT4" ShapeID="_x0000_i1065" DrawAspect="Content" ObjectID="_1528230203" r:id="rId86"/>
-        </w:object>
-      </w:r>
-      <w:r>
-        <w:rPr>
-          <w:rFonts w:hint="eastAsia"/>
-        </w:rPr>
-        <w:t>小姐同車</w:t>
-      </w:r>
-      <w:r>
-        <w:br/>
-      </w:r>
-      <w:r>
-        <w:t>（</w:t>
-      </w:r>
-      <w:r>
-        <w:rPr>
-          <w:rFonts w:hint="eastAsia"/>
-        </w:rPr>
-        <w:t>三）</w:t>
-      </w:r>
-      <w:r>
-        <w:rPr>
-          <w:position w:val="-6"/>
-        </w:rPr>
-        <w:object w:dxaOrig="240" w:dyaOrig="260">
-          <v:shape id="_x0000_i1066" type="#_x0000_t75" style="width:12pt;height:13pt" o:ole="">
-            <v:imagedata r:id="rId81" o:title=""/>
-          </v:shape>
-          <o:OLEObject Type="Embed" ProgID="Equation.DSMT4" ShapeID="_x0000_i1066" DrawAspect="Content" ObjectID="_1528230204" r:id="rId87"/>
-        </w:object>
-      </w:r>
-      <w:r>
-        <w:rPr>
-          <w:rFonts w:hint="eastAsia"/>
-        </w:rPr>
-        <w:t>小姐與</w:t>
-      </w:r>
-      <w:r>
-        <w:rPr>
-          <w:position w:val="-4"/>
-        </w:rPr>
-        <w:object w:dxaOrig="240" w:dyaOrig="240">
-          <v:shape id="_x0000_i1067" type="#_x0000_t75" style="width:12pt;height:12pt" o:ole="">
-            <v:imagedata r:id="rId83" o:title=""/>
-          </v:shape>
-          <o:OLEObject Type="Embed" ProgID="Equation.DSMT4" ShapeID="_x0000_i1067" DrawAspect="Content" ObjectID="_1528230205" r:id="rId88"/>
-        </w:object>
-      </w:r>
-      <w:r>
-        <w:rPr>
-          <w:rFonts w:hint="eastAsia"/>
-        </w:rPr>
-        <w:t>小姐</w:t>
-      </w:r>
-      <w:r>
-        <w:rPr>
-          <w:rFonts w:hint="eastAsia"/>
-          <w:u w:val="single"/>
-        </w:rPr>
-        <w:t>不</w:t>
-      </w:r>
-      <w:r>
-        <w:rPr>
-          <w:rFonts w:hint="eastAsia"/>
-          <w:u w:val="single"/>
-        </w:rPr>
-        <w:t>同</w:t>
-      </w:r>
-      <w:r>
-        <w:rPr>
-          <w:rFonts w:hint="eastAsia"/>
-        </w:rPr>
-        <w:t>車</w:t>
-      </w:r>
-      <w:r>
-        <w:br/>
-      </w:r>
-      <w:r>
-        <w:rPr>
-          <w:rFonts w:hint="eastAsia"/>
-        </w:rPr>
-        <w:t>請選出正確的選項。</w:t>
-      </w:r>
-    </w:p>
-    <w:p>
-      <w:pPr>
-        <w:pStyle w:val="AA"/>
         <w:rPr>
           <w:spacing w:val="24"/>
           <w:kern w:val="2"/>
@@ -11424,10 +11811,10 @@
           <w:position w:val="-4"/>
         </w:rPr>
         <w:object w:dxaOrig="220" w:dyaOrig="240">
-          <v:shape id="_x0000_i1068" type="#_x0000_t75" style="width:10.5pt;height:12pt" o:ole="">
-            <v:imagedata r:id="rId77" o:title=""/>
+          <v:shape id="_x0000_i1056" type="#_x0000_t75" style="width:10.5pt;height:12pt" o:ole="">
+            <v:imagedata r:id="rId53" o:title=""/>
           </v:shape>
-          <o:OLEObject Type="Embed" ProgID="Equation.DSMT4" ShapeID="_x0000_i1068" DrawAspect="Content" ObjectID="_1528230206" r:id="rId89"/>
+          <o:OLEObject Type="Embed" ProgID="Equation.DSMT4" ShapeID="_x0000_i1056" DrawAspect="Content" ObjectID="_1552469563" r:id="rId65"/>
         </w:object>
       </w:r>
       <w:r>
@@ -11452,10 +11839,10 @@
           <w:position w:val="-4"/>
         </w:rPr>
         <w:object w:dxaOrig="240" w:dyaOrig="240">
-          <v:shape id="_x0000_i1069" type="#_x0000_t75" style="width:12pt;height:12pt" o:ole="">
-            <v:imagedata r:id="rId83" o:title=""/>
+          <v:shape id="_x0000_i1057" type="#_x0000_t75" style="width:12pt;height:12pt" o:ole="">
+            <v:imagedata r:id="rId59" o:title=""/>
           </v:shape>
-          <o:OLEObject Type="Embed" ProgID="Equation.DSMT4" ShapeID="_x0000_i1069" DrawAspect="Content" ObjectID="_1528230207" r:id="rId90"/>
+          <o:OLEObject Type="Embed" ProgID="Equation.DSMT4" ShapeID="_x0000_i1057" DrawAspect="Content" ObjectID="_1552469564" r:id="rId66"/>
         </w:object>
       </w:r>
       <w:r>
@@ -11537,10 +11924,10 @@
           <w:position w:val="-4"/>
         </w:rPr>
         <w:object w:dxaOrig="220" w:dyaOrig="240">
-          <v:shape id="_x0000_i1070" type="#_x0000_t75" style="width:10.5pt;height:12pt" o:ole="">
-            <v:imagedata r:id="rId79" o:title=""/>
+          <v:shape id="_x0000_i1058" type="#_x0000_t75" style="width:10.5pt;height:12pt" o:ole="">
+            <v:imagedata r:id="rId55" o:title=""/>
           </v:shape>
-          <o:OLEObject Type="Embed" ProgID="Equation.DSMT4" ShapeID="_x0000_i1070" DrawAspect="Content" ObjectID="_1528230208" r:id="rId91"/>
+          <o:OLEObject Type="Embed" ProgID="Equation.DSMT4" ShapeID="_x0000_i1058" DrawAspect="Content" ObjectID="_1552469565" r:id="rId67"/>
         </w:object>
       </w:r>
       <w:r>
@@ -11599,8 +11986,16 @@
         <w:rPr>
           <w:rFonts w:hint="eastAsia"/>
         </w:rPr>
-        <w:t>先生與丙先生必同車</w:t>
-      </w:r>
+        <w:t>先生與丙</w:t>
+      </w:r>
+      <w:proofErr w:type="gramStart"/>
+      <w:r>
+        <w:rPr>
+          <w:rFonts w:hint="eastAsia"/>
+        </w:rPr>
+        <w:t>先生必同車</w:t>
+      </w:r>
+      <w:proofErr w:type="gramEnd"/>
     </w:p>
     <w:p>
       <w:pPr>
@@ -11619,25 +12014,41 @@
         <w:rPr>
           <w:rFonts w:hint="eastAsia"/>
         </w:rPr>
-        <w:t>如果乙先生與丁先生同車，則丙先生與</w:t>
+        <w:t>如果乙先生與丁先生同車，</w:t>
+      </w:r>
+      <w:proofErr w:type="gramStart"/>
+      <w:r>
+        <w:rPr>
+          <w:rFonts w:hint="eastAsia"/>
+        </w:rPr>
+        <w:t>則丙先生</w:t>
+      </w:r>
+      <w:proofErr w:type="gramEnd"/>
+      <w:r>
+        <w:rPr>
+          <w:rFonts w:hint="eastAsia"/>
+        </w:rPr>
+        <w:t>與</w:t>
       </w:r>
       <w:r>
         <w:rPr>
           <w:position w:val="-4"/>
         </w:rPr>
         <w:object w:dxaOrig="220" w:dyaOrig="240">
-          <v:shape id="_x0000_i1071" type="#_x0000_t75" style="width:10.5pt;height:12pt" o:ole="">
-            <v:imagedata r:id="rId79" o:title=""/>
+          <v:shape id="_x0000_i1059" type="#_x0000_t75" style="width:10.5pt;height:12pt" o:ole="">
+            <v:imagedata r:id="rId55" o:title=""/>
           </v:shape>
-          <o:OLEObject Type="Embed" ProgID="Equation.DSMT4" ShapeID="_x0000_i1071" DrawAspect="Content" ObjectID="_1528230209" r:id="rId92"/>
+          <o:OLEObject Type="Embed" ProgID="Equation.DSMT4" ShapeID="_x0000_i1059" DrawAspect="Content" ObjectID="_1552469566" r:id="rId68"/>
         </w:object>
       </w:r>
+      <w:proofErr w:type="gramStart"/>
       <w:r>
         <w:rPr>
           <w:rFonts w:hint="eastAsia"/>
         </w:rPr>
         <w:t>小姐必同車</w:t>
       </w:r>
+      <w:proofErr w:type="gramEnd"/>
     </w:p>
     <w:p>
       <w:pPr>
@@ -11670,10 +12081,10 @@
           <w:position w:val="-4"/>
         </w:rPr>
         <w:object w:dxaOrig="240" w:dyaOrig="240">
-          <v:shape id="_x0000_i1072" type="#_x0000_t75" style="width:12pt;height:12pt" o:ole="">
-            <v:imagedata r:id="rId83" o:title=""/>
+          <v:shape id="_x0000_i1060" type="#_x0000_t75" style="width:12pt;height:12pt" o:ole="">
+            <v:imagedata r:id="rId59" o:title=""/>
           </v:shape>
-          <o:OLEObject Type="Embed" ProgID="Equation.DSMT4" ShapeID="_x0000_i1072" DrawAspect="Content" ObjectID="_1528230210" r:id="rId93"/>
+          <o:OLEObject Type="Embed" ProgID="Equation.DSMT4" ShapeID="_x0000_i1060" DrawAspect="Content" ObjectID="_1552469567" r:id="rId69"/>
         </w:object>
       </w:r>
       <w:r>
@@ -11690,10 +12101,10 @@
           <w:position w:val="-6"/>
         </w:rPr>
         <w:object w:dxaOrig="240" w:dyaOrig="260">
-          <v:shape id="_x0000_i1073" type="#_x0000_t75" style="width:12pt;height:13pt" o:ole="">
-            <v:imagedata r:id="rId81" o:title=""/>
+          <v:shape id="_x0000_i1061" type="#_x0000_t75" style="width:12pt;height:13pt" o:ole="">
+            <v:imagedata r:id="rId57" o:title=""/>
           </v:shape>
-          <o:OLEObject Type="Embed" ProgID="Equation.DSMT4" ShapeID="_x0000_i1073" DrawAspect="Content" ObjectID="_1528230211" r:id="rId94"/>
+          <o:OLEObject Type="Embed" ProgID="Equation.DSMT4" ShapeID="_x0000_i1061" DrawAspect="Content" ObjectID="_1552469568" r:id="rId70"/>
         </w:object>
       </w:r>
       <w:r>
@@ -11710,12 +12121,13 @@
           <w:position w:val="-4"/>
         </w:rPr>
         <w:object w:dxaOrig="220" w:dyaOrig="240">
-          <v:shape id="_x0000_i1074" type="#_x0000_t75" style="width:10.5pt;height:12pt" o:ole="">
-            <v:imagedata r:id="rId77" o:title=""/>
+          <v:shape id="_x0000_i1062" type="#_x0000_t75" style="width:10.5pt;height:12pt" o:ole="">
+            <v:imagedata r:id="rId53" o:title=""/>
           </v:shape>
-          <o:OLEObject Type="Embed" ProgID="Equation.DSMT4" ShapeID="_x0000_i1074" DrawAspect="Content" ObjectID="_1528230212" r:id="rId95"/>
+          <o:OLEObject Type="Embed" ProgID="Equation.DSMT4" ShapeID="_x0000_i1062" DrawAspect="Content" ObjectID="_1552469569" r:id="rId71"/>
         </w:object>
       </w:r>
+      <w:proofErr w:type="gramStart"/>
       <w:r>
         <w:rPr>
           <w:rFonts w:hint="eastAsia"/>
@@ -11725,6 +12137,7 @@
         </w:rPr>
         <w:t>小姐必同車</w:t>
       </w:r>
+      <w:proofErr w:type="gramEnd"/>
     </w:p>
     <w:p>
       <w:pPr>
@@ -11886,10 +12299,10 @@
           <w:position w:val="-6"/>
         </w:rPr>
         <w:object w:dxaOrig="960" w:dyaOrig="480">
-          <v:shape id="_x0000_i1075" type="#_x0000_t75" style="width:48pt;height:24pt" o:ole="">
-            <v:imagedata r:id="rId96" o:title=""/>
+          <v:shape id="_x0000_i1063" type="#_x0000_t75" style="width:48pt;height:24pt" o:ole="">
+            <v:imagedata r:id="rId72" o:title=""/>
           </v:shape>
-          <o:OLEObject Type="Embed" ProgID="Equation.DSMT4" ShapeID="_x0000_i1075" DrawAspect="Content" ObjectID="_1528230213" r:id="rId97"/>
+          <o:OLEObject Type="Embed" ProgID="Equation.DSMT4" ShapeID="_x0000_i1063" DrawAspect="Content" ObjectID="_1552469570" r:id="rId73"/>
         </w:object>
       </w:r>
       <w:r>
@@ -11900,10 +12313,10 @@
           <w:position w:val="-6"/>
         </w:rPr>
         <w:object w:dxaOrig="700" w:dyaOrig="340">
-          <v:shape id="_x0000_i1076" type="#_x0000_t75" style="width:35pt;height:17.5pt" o:ole="">
-            <v:imagedata r:id="rId98" o:title=""/>
+          <v:shape id="_x0000_i1064" type="#_x0000_t75" style="width:35pt;height:17.5pt" o:ole="">
+            <v:imagedata r:id="rId74" o:title=""/>
           </v:shape>
-          <o:OLEObject Type="Embed" ProgID="Equation.DSMT4" ShapeID="_x0000_i1076" DrawAspect="Content" ObjectID="_1528230214" r:id="rId99"/>
+          <o:OLEObject Type="Embed" ProgID="Equation.DSMT4" ShapeID="_x0000_i1064" DrawAspect="Content" ObjectID="_1552469571" r:id="rId75"/>
         </w:object>
       </w:r>
       <w:r>
@@ -11931,10 +12344,10 @@
           <w:position w:val="-6"/>
         </w:rPr>
         <w:object w:dxaOrig="480" w:dyaOrig="260">
-          <v:shape id="_x0000_i1077" type="#_x0000_t75" style="width:24pt;height:13.5pt" o:ole="">
-            <v:imagedata r:id="rId100" o:title=""/>
+          <v:shape id="_x0000_i1065" type="#_x0000_t75" style="width:24pt;height:13.5pt" o:ole="">
+            <v:imagedata r:id="rId76" o:title=""/>
           </v:shape>
-          <o:OLEObject Type="Embed" ProgID="Equation.DSMT4" ShapeID="_x0000_i1077" DrawAspect="Content" ObjectID="_1528230215" r:id="rId101"/>
+          <o:OLEObject Type="Embed" ProgID="Equation.DSMT4" ShapeID="_x0000_i1065" DrawAspect="Content" ObjectID="_1552469572" r:id="rId77"/>
         </w:object>
       </w:r>
     </w:p>
@@ -11953,10 +12366,10 @@
           <w:position w:val="-8"/>
         </w:rPr>
         <w:object w:dxaOrig="660" w:dyaOrig="340">
-          <v:shape id="_x0000_i1078" type="#_x0000_t75" style="width:32pt;height:17.5pt" o:ole="">
-            <v:imagedata r:id="rId102" o:title=""/>
+          <v:shape id="_x0000_i1066" type="#_x0000_t75" style="width:32pt;height:17.5pt" o:ole="">
+            <v:imagedata r:id="rId78" o:title=""/>
           </v:shape>
-          <o:OLEObject Type="Embed" ProgID="Equation.DSMT4" ShapeID="_x0000_i1078" DrawAspect="Content" ObjectID="_1528230216" r:id="rId103"/>
+          <o:OLEObject Type="Embed" ProgID="Equation.DSMT4" ShapeID="_x0000_i1066" DrawAspect="Content" ObjectID="_1552469573" r:id="rId79"/>
         </w:object>
       </w:r>
     </w:p>
@@ -11975,10 +12388,10 @@
           <w:position w:val="-6"/>
         </w:rPr>
         <w:object w:dxaOrig="800" w:dyaOrig="340">
-          <v:shape id="_x0000_i1079" type="#_x0000_t75" style="width:40pt;height:17.5pt" o:ole="">
-            <v:imagedata r:id="rId104" o:title=""/>
+          <v:shape id="_x0000_i1067" type="#_x0000_t75" style="width:40pt;height:17.5pt" o:ole="">
+            <v:imagedata r:id="rId80" o:title=""/>
           </v:shape>
-          <o:OLEObject Type="Embed" ProgID="Equation.DSMT4" ShapeID="_x0000_i1079" DrawAspect="Content" ObjectID="_1528230217" r:id="rId105"/>
+          <o:OLEObject Type="Embed" ProgID="Equation.DSMT4" ShapeID="_x0000_i1067" DrawAspect="Content" ObjectID="_1552469574" r:id="rId81"/>
         </w:object>
       </w:r>
     </w:p>
@@ -12000,10 +12413,10 @@
           <w:position w:val="-6"/>
         </w:rPr>
         <w:object w:dxaOrig="1380" w:dyaOrig="320">
-          <v:shape id="_x0000_i1080" type="#_x0000_t75" style="width:69pt;height:16.5pt" o:ole="">
-            <v:imagedata r:id="rId106" o:title=""/>
+          <v:shape id="_x0000_i1068" type="#_x0000_t75" style="width:69pt;height:16.5pt" o:ole="">
+            <v:imagedata r:id="rId82" o:title=""/>
           </v:shape>
-          <o:OLEObject Type="Embed" ProgID="Equation.DSMT4" ShapeID="_x0000_i1080" DrawAspect="Content" ObjectID="_1528230218" r:id="rId107"/>
+          <o:OLEObject Type="Embed" ProgID="Equation.DSMT4" ShapeID="_x0000_i1068" DrawAspect="Content" ObjectID="_1552469575" r:id="rId83"/>
         </w:object>
       </w:r>
     </w:p>
@@ -12022,10 +12435,10 @@
           <w:position w:val="-10"/>
         </w:rPr>
         <w:object w:dxaOrig="1060" w:dyaOrig="380">
-          <v:shape id="_x0000_i1081" type="#_x0000_t75" style="width:53.5pt;height:19pt" o:ole="">
-            <v:imagedata r:id="rId108" o:title=""/>
+          <v:shape id="_x0000_i1069" type="#_x0000_t75" style="width:53.5pt;height:19pt" o:ole="">
+            <v:imagedata r:id="rId84" o:title=""/>
           </v:shape>
-          <o:OLEObject Type="Embed" ProgID="Equation.DSMT4" ShapeID="_x0000_i1081" DrawAspect="Content" ObjectID="_1528230219" r:id="rId109"/>
+          <o:OLEObject Type="Embed" ProgID="Equation.DSMT4" ShapeID="_x0000_i1069" DrawAspect="Content" ObjectID="_1552469576" r:id="rId85"/>
         </w:object>
       </w:r>
     </w:p>
@@ -12203,10 +12616,10 @@
           <w:position w:val="-6"/>
         </w:rPr>
         <w:object w:dxaOrig="240" w:dyaOrig="260">
-          <v:shape id="_x0000_i1082" type="#_x0000_t75" style="width:12pt;height:13.5pt" o:ole="">
-            <v:imagedata r:id="rId110" o:title=""/>
+          <v:shape id="_x0000_i1070" type="#_x0000_t75" style="width:12pt;height:13.5pt" o:ole="">
+            <v:imagedata r:id="rId86" o:title=""/>
           </v:shape>
-          <o:OLEObject Type="Embed" ProgID="Equation.DSMT4" ShapeID="_x0000_i1082" DrawAspect="Content" ObjectID="_1528230220" r:id="rId111"/>
+          <o:OLEObject Type="Embed" ProgID="Equation.DSMT4" ShapeID="_x0000_i1070" DrawAspect="Content" ObjectID="_1552469577" r:id="rId87"/>
         </w:object>
       </w:r>
       <w:r>
@@ -12220,10 +12633,10 @@
           <w:position w:val="-4"/>
         </w:rPr>
         <w:object w:dxaOrig="220" w:dyaOrig="240">
-          <v:shape id="_x0000_i1083" type="#_x0000_t75" style="width:10.5pt;height:12pt" o:ole="">
-            <v:imagedata r:id="rId112" o:title=""/>
+          <v:shape id="_x0000_i1071" type="#_x0000_t75" style="width:10.5pt;height:12pt" o:ole="">
+            <v:imagedata r:id="rId88" o:title=""/>
           </v:shape>
-          <o:OLEObject Type="Embed" ProgID="Equation.DSMT4" ShapeID="_x0000_i1083" DrawAspect="Content" ObjectID="_1528230221" r:id="rId113"/>
+          <o:OLEObject Type="Embed" ProgID="Equation.DSMT4" ShapeID="_x0000_i1071" DrawAspect="Content" ObjectID="_1552469578" r:id="rId89"/>
         </w:object>
       </w:r>
       <w:r>
@@ -12237,10 +12650,10 @@
           <w:position w:val="-10"/>
         </w:rPr>
         <w:object w:dxaOrig="480" w:dyaOrig="300">
-          <v:shape id="_x0000_i1084" type="#_x0000_t75" style="width:24pt;height:15pt" o:ole="">
-            <v:imagedata r:id="rId114" o:title=""/>
+          <v:shape id="_x0000_i1072" type="#_x0000_t75" style="width:24pt;height:15pt" o:ole="">
+            <v:imagedata r:id="rId90" o:title=""/>
           </v:shape>
-          <o:OLEObject Type="Embed" ProgID="Equation.DSMT4" ShapeID="_x0000_i1084" DrawAspect="Content" ObjectID="_1528230222" r:id="rId115"/>
+          <o:OLEObject Type="Embed" ProgID="Equation.DSMT4" ShapeID="_x0000_i1072" DrawAspect="Content" ObjectID="_1552469579" r:id="rId91"/>
         </w:object>
       </w:r>
       <w:r>
@@ -12257,10 +12670,10 @@
           <w:position w:val="-4"/>
         </w:rPr>
         <w:object w:dxaOrig="200" w:dyaOrig="240">
-          <v:shape id="_x0000_i1085" type="#_x0000_t75" style="width:10pt;height:12pt" o:ole="">
-            <v:imagedata r:id="rId116" o:title=""/>
+          <v:shape id="_x0000_i1073" type="#_x0000_t75" style="width:10pt;height:12pt" o:ole="">
+            <v:imagedata r:id="rId92" o:title=""/>
           </v:shape>
-          <o:OLEObject Type="Embed" ProgID="Equation.DSMT4" ShapeID="_x0000_i1085" DrawAspect="Content" ObjectID="_1528230223" r:id="rId117"/>
+          <o:OLEObject Type="Embed" ProgID="Equation.DSMT4" ShapeID="_x0000_i1073" DrawAspect="Content" ObjectID="_1552469580" r:id="rId93"/>
         </w:object>
       </w:r>
       <w:r>
@@ -12277,10 +12690,10 @@
           <w:position w:val="-10"/>
         </w:rPr>
         <w:object w:dxaOrig="1100" w:dyaOrig="300">
-          <v:shape id="_x0000_i1086" type="#_x0000_t75" style="width:55.5pt;height:15pt" o:ole="">
-            <v:imagedata r:id="rId118" o:title=""/>
+          <v:shape id="_x0000_i1074" type="#_x0000_t75" style="width:55.5pt;height:15pt" o:ole="">
+            <v:imagedata r:id="rId94" o:title=""/>
           </v:shape>
-          <o:OLEObject Type="Embed" ProgID="Equation.DSMT4" ShapeID="_x0000_i1086" DrawAspect="Content" ObjectID="_1528230224" r:id="rId119"/>
+          <o:OLEObject Type="Embed" ProgID="Equation.DSMT4" ShapeID="_x0000_i1074" DrawAspect="Content" ObjectID="_1552469581" r:id="rId95"/>
         </w:object>
       </w:r>
       <w:r>
@@ -12316,10 +12729,10 @@
           <w:position w:val="-4"/>
         </w:rPr>
         <w:object w:dxaOrig="200" w:dyaOrig="240">
-          <v:shape id="_x0000_i1087" type="#_x0000_t75" style="width:10pt;height:12pt" o:ole="">
-            <v:imagedata r:id="rId116" o:title=""/>
+          <v:shape id="_x0000_i1075" type="#_x0000_t75" style="width:10pt;height:12pt" o:ole="">
+            <v:imagedata r:id="rId92" o:title=""/>
           </v:shape>
-          <o:OLEObject Type="Embed" ProgID="Equation.DSMT4" ShapeID="_x0000_i1087" DrawAspect="Content" ObjectID="_1528230225" r:id="rId120"/>
+          <o:OLEObject Type="Embed" ProgID="Equation.DSMT4" ShapeID="_x0000_i1075" DrawAspect="Content" ObjectID="_1552469582" r:id="rId96"/>
         </w:object>
       </w:r>
       <w:r>
@@ -12333,10 +12746,10 @@
           <w:position w:val="-4"/>
         </w:rPr>
         <w:object w:dxaOrig="220" w:dyaOrig="240">
-          <v:shape id="_x0000_i1088" type="#_x0000_t75" style="width:10.5pt;height:12pt" o:ole="">
-            <v:imagedata r:id="rId121" o:title=""/>
+          <v:shape id="_x0000_i1076" type="#_x0000_t75" style="width:10.5pt;height:12pt" o:ole="">
+            <v:imagedata r:id="rId97" o:title=""/>
           </v:shape>
-          <o:OLEObject Type="Embed" ProgID="Equation.DSMT4" ShapeID="_x0000_i1088" DrawAspect="Content" ObjectID="_1528230226" r:id="rId122"/>
+          <o:OLEObject Type="Embed" ProgID="Equation.DSMT4" ShapeID="_x0000_i1076" DrawAspect="Content" ObjectID="_1552469583" r:id="rId98"/>
         </w:object>
       </w:r>
       <w:r>
@@ -12448,10 +12861,10 @@
           <w:position w:val="-4"/>
         </w:rPr>
         <w:object w:dxaOrig="200" w:dyaOrig="240">
-          <v:shape id="_x0000_i1089" type="#_x0000_t75" style="width:10pt;height:12pt" o:ole="">
-            <v:imagedata r:id="rId116" o:title=""/>
+          <v:shape id="_x0000_i1077" type="#_x0000_t75" style="width:10pt;height:12pt" o:ole="">
+            <v:imagedata r:id="rId92" o:title=""/>
           </v:shape>
-          <o:OLEObject Type="Embed" ProgID="Equation.DSMT4" ShapeID="_x0000_i1089" DrawAspect="Content" ObjectID="_1528230227" r:id="rId123"/>
+          <o:OLEObject Type="Embed" ProgID="Equation.DSMT4" ShapeID="_x0000_i1077" DrawAspect="Content" ObjectID="_1552469584" r:id="rId99"/>
         </w:object>
       </w:r>
       <w:r>
@@ -12465,10 +12878,10 @@
           <w:position w:val="-4"/>
         </w:rPr>
         <w:object w:dxaOrig="220" w:dyaOrig="240">
-          <v:shape id="_x0000_i1090" type="#_x0000_t75" style="width:10.5pt;height:12pt" o:ole="">
-            <v:imagedata r:id="rId124" o:title=""/>
+          <v:shape id="_x0000_i1078" type="#_x0000_t75" style="width:10.5pt;height:12pt" o:ole="">
+            <v:imagedata r:id="rId100" o:title=""/>
           </v:shape>
-          <o:OLEObject Type="Embed" ProgID="Equation.DSMT4" ShapeID="_x0000_i1090" DrawAspect="Content" ObjectID="_1528230228" r:id="rId125"/>
+          <o:OLEObject Type="Embed" ProgID="Equation.DSMT4" ShapeID="_x0000_i1078" DrawAspect="Content" ObjectID="_1552469585" r:id="rId101"/>
         </w:object>
       </w:r>
       <w:r>
@@ -12580,10 +12993,10 @@
           <w:position w:val="-4"/>
         </w:rPr>
         <w:object w:dxaOrig="200" w:dyaOrig="240">
-          <v:shape id="_x0000_i1091" type="#_x0000_t75" style="width:10pt;height:12pt" o:ole="">
-            <v:imagedata r:id="rId116" o:title=""/>
+          <v:shape id="_x0000_i1079" type="#_x0000_t75" style="width:10pt;height:12pt" o:ole="">
+            <v:imagedata r:id="rId92" o:title=""/>
           </v:shape>
-          <o:OLEObject Type="Embed" ProgID="Equation.DSMT4" ShapeID="_x0000_i1091" DrawAspect="Content" ObjectID="_1528230229" r:id="rId126"/>
+          <o:OLEObject Type="Embed" ProgID="Equation.DSMT4" ShapeID="_x0000_i1079" DrawAspect="Content" ObjectID="_1552469586" r:id="rId102"/>
         </w:object>
       </w:r>
       <w:r>
@@ -12597,10 +13010,10 @@
           <w:position w:val="-6"/>
         </w:rPr>
         <w:object w:dxaOrig="240" w:dyaOrig="260">
-          <v:shape id="_x0000_i1092" type="#_x0000_t75" style="width:12pt;height:13pt" o:ole="">
-            <v:imagedata r:id="rId127" o:title=""/>
+          <v:shape id="_x0000_i1080" type="#_x0000_t75" style="width:12pt;height:13pt" o:ole="">
+            <v:imagedata r:id="rId103" o:title=""/>
           </v:shape>
-          <o:OLEObject Type="Embed" ProgID="Equation.DSMT4" ShapeID="_x0000_i1092" DrawAspect="Content" ObjectID="_1528230230" r:id="rId128"/>
+          <o:OLEObject Type="Embed" ProgID="Equation.DSMT4" ShapeID="_x0000_i1080" DrawAspect="Content" ObjectID="_1552469587" r:id="rId104"/>
         </w:object>
       </w:r>
       <w:r>
@@ -12713,10 +13126,10 @@
           <w:position w:val="-4"/>
         </w:rPr>
         <w:object w:dxaOrig="200" w:dyaOrig="240">
-          <v:shape id="_x0000_i1093" type="#_x0000_t75" style="width:10pt;height:12pt" o:ole="">
-            <v:imagedata r:id="rId116" o:title=""/>
+          <v:shape id="_x0000_i1081" type="#_x0000_t75" style="width:10pt;height:12pt" o:ole="">
+            <v:imagedata r:id="rId92" o:title=""/>
           </v:shape>
-          <o:OLEObject Type="Embed" ProgID="Equation.DSMT4" ShapeID="_x0000_i1093" DrawAspect="Content" ObjectID="_1528230231" r:id="rId129"/>
+          <o:OLEObject Type="Embed" ProgID="Equation.DSMT4" ShapeID="_x0000_i1081" DrawAspect="Content" ObjectID="_1552469588" r:id="rId105"/>
         </w:object>
       </w:r>
       <w:r>
@@ -12730,10 +13143,10 @@
           <w:position w:val="-4"/>
         </w:rPr>
         <w:object w:dxaOrig="240" w:dyaOrig="240">
-          <v:shape id="_x0000_i1094" type="#_x0000_t75" style="width:12pt;height:12pt" o:ole="">
-            <v:imagedata r:id="rId130" o:title=""/>
+          <v:shape id="_x0000_i1082" type="#_x0000_t75" style="width:12pt;height:12pt" o:ole="">
+            <v:imagedata r:id="rId106" o:title=""/>
           </v:shape>
-          <o:OLEObject Type="Embed" ProgID="Equation.DSMT4" ShapeID="_x0000_i1094" DrawAspect="Content" ObjectID="_1528230232" r:id="rId131"/>
+          <o:OLEObject Type="Embed" ProgID="Equation.DSMT4" ShapeID="_x0000_i1082" DrawAspect="Content" ObjectID="_1552469589" r:id="rId107"/>
         </w:object>
       </w:r>
       <w:r>
@@ -12750,10 +13163,10 @@
           <w:position w:val="-4"/>
         </w:rPr>
         <w:object w:dxaOrig="700" w:dyaOrig="300">
-          <v:shape id="_x0000_i1095" type="#_x0000_t75" style="width:36pt;height:15pt" o:ole="">
-            <v:imagedata r:id="rId132" o:title=""/>
+          <v:shape id="_x0000_i1083" type="#_x0000_t75" style="width:36pt;height:15pt" o:ole="">
+            <v:imagedata r:id="rId108" o:title=""/>
           </v:shape>
-          <o:OLEObject Type="Embed" ProgID="Equation.DSMT4" ShapeID="_x0000_i1095" DrawAspect="Content" ObjectID="_1528230233" r:id="rId133"/>
+          <o:OLEObject Type="Embed" ProgID="Equation.DSMT4" ShapeID="_x0000_i1083" DrawAspect="Content" ObjectID="_1552469590" r:id="rId109"/>
         </w:object>
       </w:r>
     </w:p>
@@ -12778,10 +13191,10 @@
           <w:position w:val="-4"/>
         </w:rPr>
         <w:object w:dxaOrig="200" w:dyaOrig="240">
-          <v:shape id="_x0000_i1096" type="#_x0000_t75" style="width:10pt;height:12pt" o:ole="">
-            <v:imagedata r:id="rId116" o:title=""/>
+          <v:shape id="_x0000_i1084" type="#_x0000_t75" style="width:10pt;height:12pt" o:ole="">
+            <v:imagedata r:id="rId92" o:title=""/>
           </v:shape>
-          <o:OLEObject Type="Embed" ProgID="Equation.DSMT4" ShapeID="_x0000_i1096" DrawAspect="Content" ObjectID="_1528230234" r:id="rId134"/>
+          <o:OLEObject Type="Embed" ProgID="Equation.DSMT4" ShapeID="_x0000_i1084" DrawAspect="Content" ObjectID="_1552469591" r:id="rId110"/>
         </w:object>
       </w:r>
       <w:r>
@@ -12795,10 +13208,10 @@
           <w:position w:val="-4"/>
         </w:rPr>
         <w:object w:dxaOrig="240" w:dyaOrig="240">
-          <v:shape id="_x0000_i1097" type="#_x0000_t75" style="width:12pt;height:12pt" o:ole="">
-            <v:imagedata r:id="rId135" o:title=""/>
+          <v:shape id="_x0000_i1085" type="#_x0000_t75" style="width:12pt;height:12pt" o:ole="">
+            <v:imagedata r:id="rId111" o:title=""/>
           </v:shape>
-          <o:OLEObject Type="Embed" ProgID="Equation.DSMT4" ShapeID="_x0000_i1097" DrawAspect="Content" ObjectID="_1528230235" r:id="rId136"/>
+          <o:OLEObject Type="Embed" ProgID="Equation.DSMT4" ShapeID="_x0000_i1085" DrawAspect="Content" ObjectID="_1552469592" r:id="rId112"/>
         </w:object>
       </w:r>
       <w:r>
@@ -12815,10 +13228,10 @@
           <w:position w:val="-10"/>
         </w:rPr>
         <w:object w:dxaOrig="680" w:dyaOrig="300">
-          <v:shape id="_x0000_i1098" type="#_x0000_t75" style="width:34.5pt;height:15pt" o:ole="">
-            <v:imagedata r:id="rId137" o:title=""/>
+          <v:shape id="_x0000_i1086" type="#_x0000_t75" style="width:34.5pt;height:15pt" o:ole="">
+            <v:imagedata r:id="rId113" o:title=""/>
           </v:shape>
-          <o:OLEObject Type="Embed" ProgID="Equation.DSMT4" ShapeID="_x0000_i1098" DrawAspect="Content" ObjectID="_1528230236" r:id="rId138"/>
+          <o:OLEObject Type="Embed" ProgID="Equation.DSMT4" ShapeID="_x0000_i1086" DrawAspect="Content" ObjectID="_1552469593" r:id="rId114"/>
         </w:object>
       </w:r>
       <w:r>
@@ -12995,16 +13408,62 @@
         <w:t>2</w:t>
       </w:r>
       <w:r>
+        <w:t>0,</w:t>
+      </w:r>
+      <w:proofErr w:type="gramStart"/>
+      <w:r>
+        <w:t>000</w:t>
+      </w:r>
+      <w:r>
+        <w:t>元間者占</w:t>
+      </w:r>
+      <w:proofErr w:type="gramEnd"/>
+      <w:r>
+        <w:rPr>
+          <w:rFonts w:hint="eastAsia"/>
+        </w:rPr>
+        <w:t>1</w:t>
+      </w:r>
+      <w:r>
+        <w:t>0%</w:t>
+      </w:r>
+      <w:r>
+        <w:t>，介於</w:t>
+      </w:r>
+      <w:r>
+        <w:rPr>
+          <w:rFonts w:hint="eastAsia"/>
+        </w:rPr>
+        <w:t>2</w:t>
+      </w:r>
+      <w:r>
         <w:t>0,000</w:t>
       </w:r>
       <w:r>
+        <w:t>元及</w:t>
+      </w:r>
+      <w:r>
+        <w:rPr>
+          <w:rFonts w:hint="eastAsia"/>
+        </w:rPr>
+        <w:t>4</w:t>
+      </w:r>
+      <w:r>
+        <w:t>0,</w:t>
+      </w:r>
+      <w:proofErr w:type="gramStart"/>
+      <w:r>
+        <w:t>000</w:t>
+      </w:r>
+      <w:r>
         <w:t>元間者占</w:t>
       </w:r>
-      <w:r>
-        <w:rPr>
-          <w:rFonts w:hint="eastAsia"/>
-        </w:rPr>
-        <w:t>1</w:t>
+      <w:proofErr w:type="gramEnd"/>
+      <w:r>
+        <w:rPr>
+          <w:rFonts w:hint="eastAsia"/>
+        </w:rPr>
+        <w:t>3</w:t>
       </w:r>
       <w:r>
         <w:t>0%</w:t>
@@ -13016,7 +13475,7 @@
         <w:rPr>
           <w:rFonts w:hint="eastAsia"/>
         </w:rPr>
-        <w:t>2</w:t>
+        <w:t>4</w:t>
       </w:r>
       <w:r>
         <w:t>0,000</w:t>
@@ -13028,50 +13487,19 @@
         <w:rPr>
           <w:rFonts w:hint="eastAsia"/>
         </w:rPr>
-        <w:t>4</w:t>
-      </w:r>
-      <w:r>
-        <w:t>0,000</w:t>
+        <w:t>8</w:t>
+      </w:r>
+      <w:r>
+        <w:t>0,</w:t>
+      </w:r>
+      <w:proofErr w:type="gramStart"/>
+      <w:r>
+        <w:t>000</w:t>
       </w:r>
       <w:r>
         <w:t>元間者占</w:t>
       </w:r>
-      <w:r>
-        <w:rPr>
-          <w:rFonts w:hint="eastAsia"/>
-        </w:rPr>
-        <w:t>3</w:t>
-      </w:r>
-      <w:r>
-        <w:t>0%</w:t>
-      </w:r>
-      <w:r>
-        <w:t>，介於</w:t>
-      </w:r>
-      <w:r>
-        <w:rPr>
-          <w:rFonts w:hint="eastAsia"/>
-        </w:rPr>
-        <w:t>4</w:t>
-      </w:r>
-      <w:r>
-        <w:t>0,000</w:t>
-      </w:r>
-      <w:r>
-        <w:t>元及</w:t>
-      </w:r>
-      <w:r>
-        <w:rPr>
-          <w:rFonts w:hint="eastAsia"/>
-        </w:rPr>
-        <w:t>8</w:t>
-      </w:r>
-      <w:r>
-        <w:t>0,000</w:t>
-      </w:r>
-      <w:r>
-        <w:t>元間者占</w:t>
-      </w:r>
+      <w:proofErr w:type="gramEnd"/>
       <w:r>
         <w:rPr>
           <w:rFonts w:hint="eastAsia"/>
@@ -13163,10 +13591,18 @@
         <w:t>2</w:t>
       </w:r>
       <w:r>
-        <w:t>0,000</w:t>
-      </w:r>
-      <w:r>
-        <w:t>元間的機率最低</w:t>
+        <w:t>0,</w:t>
+      </w:r>
+      <w:proofErr w:type="gramStart"/>
+      <w:r>
+        <w:t>000</w:t>
+      </w:r>
+      <w:r>
+        <w:t>元間的機率</w:t>
+      </w:r>
+      <w:proofErr w:type="gramEnd"/>
+      <w:r>
+        <w:t>最低</w:t>
       </w:r>
     </w:p>
     <w:p>
@@ -13285,12 +13721,7 @@
         <w:t>則</w:t>
       </w:r>
       <w:r>
-        <w:t>該社區的個人月所得平均</w:t>
-      </w:r>
-      <w:bookmarkStart w:id="0" w:name="_GoBack"/>
-      <w:bookmarkEnd w:id="0"/>
-      <w:r>
-        <w:t>將增加，但增加量不會多過</w:t>
+        <w:t>該社區的個人月所得平均將增加，但增加量不會多過</w:t>
       </w:r>
       <w:r>
         <w:rPr>
@@ -13423,8 +13854,20 @@
           <w:szCs w:val="26"/>
         </w:rPr>
         <w:lastRenderedPageBreak/>
-        <w:t>三、選填題</w:t>
-      </w:r>
+        <w:t>三、</w:t>
+      </w:r>
+      <w:proofErr w:type="gramStart"/>
+      <w:r>
+        <w:rPr>
+          <w:rFonts w:hint="eastAsia"/>
+          <w:bCs w:val="0"/>
+          <w:kern w:val="2"/>
+          <w:sz w:val="26"/>
+          <w:szCs w:val="26"/>
+        </w:rPr>
+        <w:t>選填題</w:t>
+      </w:r>
+      <w:proofErr w:type="gramEnd"/>
       <w:r>
         <w:rPr>
           <w:rFonts w:hint="eastAsia"/>
@@ -13544,23 +13987,25 @@
           <w:sz w:val="24"/>
           <w:szCs w:val="24"/>
         </w:rPr>
-        <w:t>為選填題</w:t>
-      </w:r>
+        <w:t>為</w:t>
+      </w:r>
+      <w:proofErr w:type="gramStart"/>
       <w:r>
         <w:rPr>
           <w:rFonts w:hint="eastAsia"/>
           <w:sz w:val="24"/>
           <w:szCs w:val="24"/>
         </w:rPr>
-        <w:t>，</w:t>
-      </w:r>
+        <w:t>選填題</w:t>
+      </w:r>
+      <w:proofErr w:type="gramEnd"/>
       <w:r>
         <w:rPr>
           <w:rFonts w:hint="eastAsia"/>
           <w:sz w:val="24"/>
           <w:szCs w:val="24"/>
         </w:rPr>
-        <w:t>將答案畫記在</w:t>
+        <w:t>，</w:t>
       </w:r>
       <w:r>
         <w:rPr>
@@ -13568,29 +14013,39 @@
           <w:sz w:val="24"/>
           <w:szCs w:val="24"/>
         </w:rPr>
-        <w:t>答案卡之「選擇（填）題答案區」所標示的列號</w:t>
-      </w:r>
-      <w:r>
-        <w:rPr>
+        <w:t>將答案畫記在</w:t>
+      </w:r>
+      <w:r>
+        <w:rPr>
+          <w:rFonts w:hint="eastAsia"/>
           <w:sz w:val="24"/>
           <w:szCs w:val="24"/>
         </w:rPr>
-        <w:t xml:space="preserve"> (</w:t>
+        <w:t>答案卡之「選擇（填）題答案區」所標示的列號</w:t>
       </w:r>
       <w:r>
         <w:rPr>
           <w:sz w:val="24"/>
           <w:szCs w:val="24"/>
         </w:rPr>
-        <w:t>9</w:t>
+        <w:t xml:space="preserve"> (</w:t>
       </w:r>
       <w:r>
         <w:rPr>
           <w:sz w:val="24"/>
           <w:szCs w:val="24"/>
         </w:rPr>
+        <w:t>9</w:t>
+      </w:r>
+      <w:proofErr w:type="gramStart"/>
+      <w:r>
+        <w:rPr>
+          <w:sz w:val="24"/>
+          <w:szCs w:val="24"/>
+        </w:rPr>
         <w:t>–</w:t>
       </w:r>
+      <w:proofErr w:type="gramEnd"/>
       <w:r>
         <w:rPr>
           <w:rFonts w:hint="eastAsia"/>
@@ -13667,14 +14122,30 @@
           <w:rFonts w:hint="eastAsia"/>
           <w:spacing w:val="24"/>
         </w:rPr>
-        <w:t>不透明</w:t>
-      </w:r>
-      <w:r>
-        <w:rPr>
-          <w:rFonts w:hint="eastAsia"/>
-          <w:spacing w:val="24"/>
-        </w:rPr>
-        <w:t>袋中有三顆白球及三顆紅球。從袋中每次取</w:t>
+        <w:t>不</w:t>
+      </w:r>
+      <w:proofErr w:type="gramStart"/>
+      <w:r>
+        <w:rPr>
+          <w:rFonts w:hint="eastAsia"/>
+          <w:spacing w:val="24"/>
+        </w:rPr>
+        <w:t>透明</w:t>
+      </w:r>
+      <w:r>
+        <w:rPr>
+          <w:rFonts w:hint="eastAsia"/>
+          <w:spacing w:val="24"/>
+        </w:rPr>
+        <w:t>袋</w:t>
+      </w:r>
+      <w:proofErr w:type="gramEnd"/>
+      <w:r>
+        <w:rPr>
+          <w:rFonts w:hint="eastAsia"/>
+          <w:spacing w:val="24"/>
+        </w:rPr>
+        <w:t>中有三顆白球及三顆紅球。從袋中每次取</w:t>
       </w:r>
       <w:r>
         <w:rPr>
@@ -13702,7 +14173,23 @@
           <w:rFonts w:hint="eastAsia"/>
           <w:spacing w:val="24"/>
         </w:rPr>
-        <w:t>每顆球被取出的機率相同。全部取出後，前三顆球中有相鄰兩球同為白球的</w:t>
+        <w:t>每顆球被取出的機率相同。全部取出後，前三顆球中有相鄰</w:t>
+      </w:r>
+      <w:proofErr w:type="gramStart"/>
+      <w:r>
+        <w:rPr>
+          <w:rFonts w:hint="eastAsia"/>
+          <w:spacing w:val="24"/>
+        </w:rPr>
+        <w:t>兩球同為</w:t>
+      </w:r>
+      <w:proofErr w:type="gramEnd"/>
+      <w:r>
+        <w:rPr>
+          <w:rFonts w:hint="eastAsia"/>
+          <w:spacing w:val="24"/>
+        </w:rPr>
+        <w:t>白球的</w:t>
       </w:r>
       <w:r>
         <w:rPr>
@@ -14095,10 +14582,10 @@
           <w:position w:val="-6"/>
         </w:rPr>
         <w:object w:dxaOrig="360" w:dyaOrig="220">
-          <v:shape id="_x0000_i1099" type="#_x0000_t75" style="width:18pt;height:12pt" o:ole="">
-            <v:imagedata r:id="rId139" o:title=""/>
+          <v:shape id="_x0000_i1087" type="#_x0000_t75" style="width:18pt;height:12pt" o:ole="">
+            <v:imagedata r:id="rId115" o:title=""/>
           </v:shape>
-          <o:OLEObject Type="Embed" ProgID="Equation.DSMT4" ShapeID="_x0000_i1099" DrawAspect="Content" ObjectID="_1528230237" r:id="rId140"/>
+          <o:OLEObject Type="Embed" ProgID="Equation.DSMT4" ShapeID="_x0000_i1087" DrawAspect="Content" ObjectID="_1552469594" r:id="rId116"/>
         </w:object>
       </w:r>
       <w:r>
@@ -14121,10 +14608,10 @@
           <w:position w:val="-24"/>
         </w:rPr>
         <w:object w:dxaOrig="1300" w:dyaOrig="680">
-          <v:shape id="_x0000_i1100" type="#_x0000_t75" style="width:66pt;height:34.5pt" o:ole="">
-            <v:imagedata r:id="rId141" o:title=""/>
+          <v:shape id="_x0000_i1088" type="#_x0000_t75" style="width:66pt;height:34.5pt" o:ole="">
+            <v:imagedata r:id="rId117" o:title=""/>
           </v:shape>
-          <o:OLEObject Type="Embed" ProgID="Equation.DSMT4" ShapeID="_x0000_i1100" DrawAspect="Content" ObjectID="_1528230238" r:id="rId142"/>
+          <o:OLEObject Type="Embed" ProgID="Equation.DSMT4" ShapeID="_x0000_i1088" DrawAspect="Content" ObjectID="_1552469595" r:id="rId118"/>
         </w:object>
       </w:r>
       <w:r>
@@ -14139,10 +14626,10 @@
           <w:position w:val="-24"/>
         </w:rPr>
         <w:object w:dxaOrig="1180" w:dyaOrig="680">
-          <v:shape id="_x0000_i1101" type="#_x0000_t75" style="width:58.5pt;height:34.5pt" o:ole="">
-            <v:imagedata r:id="rId143" o:title=""/>
+          <v:shape id="_x0000_i1089" type="#_x0000_t75" style="width:58.5pt;height:34.5pt" o:ole="">
+            <v:imagedata r:id="rId119" o:title=""/>
           </v:shape>
-          <o:OLEObject Type="Embed" ProgID="Equation.DSMT4" ShapeID="_x0000_i1101" DrawAspect="Content" ObjectID="_1528230239" r:id="rId144"/>
+          <o:OLEObject Type="Embed" ProgID="Equation.DSMT4" ShapeID="_x0000_i1089" DrawAspect="Content" ObjectID="_1552469596" r:id="rId120"/>
         </w:object>
       </w:r>
       <w:r>
@@ -14164,10 +14651,10 @@
           <w:position w:val="-2"/>
         </w:rPr>
         <w:object w:dxaOrig="220" w:dyaOrig="240">
-          <v:shape id="_x0000_i1102" type="#_x0000_t75" style="width:12pt;height:12pt" o:ole="">
-            <v:imagedata r:id="rId145" o:title=""/>
+          <v:shape id="_x0000_i1090" type="#_x0000_t75" style="width:12pt;height:12pt" o:ole="">
+            <v:imagedata r:id="rId121" o:title=""/>
           </v:shape>
-          <o:OLEObject Type="Embed" ProgID="Equation.DSMT4" ShapeID="_x0000_i1102" DrawAspect="Content" ObjectID="_1528230240" r:id="rId146"/>
+          <o:OLEObject Type="Embed" ProgID="Equation.DSMT4" ShapeID="_x0000_i1090" DrawAspect="Content" ObjectID="_1552469597" r:id="rId122"/>
         </w:object>
       </w:r>
       <w:r>
@@ -14189,10 +14676,10 @@
           <w:position w:val="-2"/>
         </w:rPr>
         <w:object w:dxaOrig="220" w:dyaOrig="240">
-          <v:shape id="_x0000_i1103" type="#_x0000_t75" style="width:12pt;height:12pt" o:ole="">
-            <v:imagedata r:id="rId147" o:title=""/>
+          <v:shape id="_x0000_i1091" type="#_x0000_t75" style="width:12pt;height:12pt" o:ole="">
+            <v:imagedata r:id="rId123" o:title=""/>
           </v:shape>
-          <o:OLEObject Type="Embed" ProgID="Equation.DSMT4" ShapeID="_x0000_i1103" DrawAspect="Content" ObjectID="_1528230241" r:id="rId148"/>
+          <o:OLEObject Type="Embed" ProgID="Equation.DSMT4" ShapeID="_x0000_i1091" DrawAspect="Content" ObjectID="_1552469598" r:id="rId124"/>
         </w:object>
       </w:r>
       <w:r>
@@ -14207,12 +14694,13 @@
           <w:position w:val="-2"/>
         </w:rPr>
         <w:object w:dxaOrig="180" w:dyaOrig="200">
-          <v:shape id="_x0000_i1104" type="#_x0000_t75" style="width:9pt;height:10pt" o:ole="">
-            <v:imagedata r:id="rId149" o:title=""/>
+          <v:shape id="_x0000_i1092" type="#_x0000_t75" style="width:9pt;height:10pt" o:ole="">
+            <v:imagedata r:id="rId125" o:title=""/>
           </v:shape>
-          <o:OLEObject Type="Embed" ProgID="Equation.DSMT4" ShapeID="_x0000_i1104" DrawAspect="Content" ObjectID="_1528230242" r:id="rId150"/>
+          <o:OLEObject Type="Embed" ProgID="Equation.DSMT4" ShapeID="_x0000_i1092" DrawAspect="Content" ObjectID="_1552469599" r:id="rId126"/>
         </w:object>
       </w:r>
+      <w:proofErr w:type="gramStart"/>
       <w:r>
         <w:rPr>
           <w:rFonts w:hint="eastAsia"/>
@@ -14220,6 +14708,7 @@
         </w:rPr>
         <w:t>倍</w:t>
       </w:r>
+      <w:proofErr w:type="gramEnd"/>
       <w:r>
         <w:rPr>
           <w:rFonts w:hint="eastAsia"/>
@@ -14240,10 +14729,10 @@
           <w:position w:val="-2"/>
         </w:rPr>
         <w:object w:dxaOrig="499" w:dyaOrig="260">
-          <v:shape id="_x0000_i1105" type="#_x0000_t75" style="width:24.5pt;height:13pt" o:ole="">
-            <v:imagedata r:id="rId151" o:title=""/>
+          <v:shape id="_x0000_i1093" type="#_x0000_t75" style="width:24.5pt;height:13pt" o:ole="">
+            <v:imagedata r:id="rId127" o:title=""/>
           </v:shape>
-          <o:OLEObject Type="Embed" ProgID="Equation.DSMT4" ShapeID="_x0000_i1105" DrawAspect="Content" ObjectID="_1528230243" r:id="rId152"/>
+          <o:OLEObject Type="Embed" ProgID="Equation.DSMT4" ShapeID="_x0000_i1093" DrawAspect="Content" ObjectID="_1552469600" r:id="rId128"/>
         </w:object>
       </w:r>
       <w:r>
@@ -14258,18 +14747,27 @@
           <w:rFonts w:hint="eastAsia"/>
           <w:spacing w:val="24"/>
         </w:rPr>
-        <w:t>，則數對</w:t>
-      </w:r>
+        <w:t>，</w:t>
+      </w:r>
+      <w:proofErr w:type="gramStart"/>
+      <w:r>
+        <w:rPr>
+          <w:rFonts w:hint="eastAsia"/>
+          <w:spacing w:val="24"/>
+        </w:rPr>
+        <w:t>則數對</w:t>
+      </w:r>
+      <w:proofErr w:type="gramEnd"/>
       <w:r>
         <w:rPr>
           <w:spacing w:val="24"/>
           <w:position w:val="-6"/>
         </w:rPr>
         <w:object w:dxaOrig="680" w:dyaOrig="300">
-          <v:shape id="_x0000_i1106" type="#_x0000_t75" style="width:34.5pt;height:15pt" o:ole="">
-            <v:imagedata r:id="rId153" o:title=""/>
+          <v:shape id="_x0000_i1094" type="#_x0000_t75" style="width:34.5pt;height:15pt" o:ole="">
+            <v:imagedata r:id="rId129" o:title=""/>
           </v:shape>
-          <o:OLEObject Type="Embed" ProgID="Equation.DSMT4" ShapeID="_x0000_i1106" DrawAspect="Content" ObjectID="_1528230244" r:id="rId154"/>
+          <o:OLEObject Type="Embed" ProgID="Equation.DSMT4" ShapeID="_x0000_i1094" DrawAspect="Content" ObjectID="_1552469601" r:id="rId130"/>
         </w:object>
       </w:r>
       <w:r>
@@ -14813,10 +15311,10 @@
           <w:position w:val="-12"/>
         </w:rPr>
         <w:object w:dxaOrig="440" w:dyaOrig="360">
-          <v:shape id="_x0000_i1107" type="#_x0000_t75" style="width:21.5pt;height:18pt" o:ole="">
-            <v:imagedata r:id="rId155" o:title=""/>
+          <v:shape id="_x0000_i1095" type="#_x0000_t75" style="width:21.5pt;height:18pt" o:ole="">
+            <v:imagedata r:id="rId131" o:title=""/>
           </v:shape>
-          <o:OLEObject Type="Embed" ProgID="Equation.DSMT4" ShapeID="_x0000_i1107" DrawAspect="Content" ObjectID="_1528230245" r:id="rId156"/>
+          <o:OLEObject Type="Embed" ProgID="Equation.DSMT4" ShapeID="_x0000_i1095" DrawAspect="Content" ObjectID="_1552469602" r:id="rId132"/>
         </w:object>
       </w:r>
       <w:r>
@@ -14832,10 +15330,10 @@
           <w:position w:val="-6"/>
         </w:rPr>
         <w:object w:dxaOrig="1600" w:dyaOrig="320">
-          <v:shape id="_x0000_i1108" type="#_x0000_t75" style="width:80.5pt;height:15pt" o:ole="">
-            <v:imagedata r:id="rId157" o:title=""/>
+          <v:shape id="_x0000_i1096" type="#_x0000_t75" style="width:80.5pt;height:15pt" o:ole="">
+            <v:imagedata r:id="rId133" o:title=""/>
           </v:shape>
-          <o:OLEObject Type="Embed" ProgID="Equation.DSMT4" ShapeID="_x0000_i1108" DrawAspect="Content" ObjectID="_1528230246" r:id="rId158"/>
+          <o:OLEObject Type="Embed" ProgID="Equation.DSMT4" ShapeID="_x0000_i1096" DrawAspect="Content" ObjectID="_1552469603" r:id="rId134"/>
         </w:object>
       </w:r>
       <w:r>
@@ -14850,10 +15348,10 @@
           <w:position w:val="-6"/>
         </w:rPr>
         <w:object w:dxaOrig="1200" w:dyaOrig="320">
-          <v:shape id="_x0000_i1109" type="#_x0000_t75" style="width:60pt;height:15pt" o:ole="">
-            <v:imagedata r:id="rId159" o:title=""/>
+          <v:shape id="_x0000_i1097" type="#_x0000_t75" style="width:60pt;height:15pt" o:ole="">
+            <v:imagedata r:id="rId135" o:title=""/>
           </v:shape>
-          <o:OLEObject Type="Embed" ProgID="Equation.DSMT4" ShapeID="_x0000_i1109" DrawAspect="Content" ObjectID="_1528230247" r:id="rId160"/>
+          <o:OLEObject Type="Embed" ProgID="Equation.DSMT4" ShapeID="_x0000_i1097" DrawAspect="Content" ObjectID="_1552469604" r:id="rId136"/>
         </w:object>
       </w:r>
       <w:r>
@@ -14875,10 +15373,10 @@
           <w:position w:val="-6"/>
         </w:rPr>
         <w:object w:dxaOrig="1820" w:dyaOrig="320">
-          <v:shape id="_x0000_i1110" type="#_x0000_t75" style="width:90.5pt;height:15pt" o:ole="">
-            <v:imagedata r:id="rId161" o:title=""/>
+          <v:shape id="_x0000_i1098" type="#_x0000_t75" style="width:90.5pt;height:15pt" o:ole="">
+            <v:imagedata r:id="rId137" o:title=""/>
           </v:shape>
-          <o:OLEObject Type="Embed" ProgID="Equation.DSMT4" ShapeID="_x0000_i1110" DrawAspect="Content" ObjectID="_1528230248" r:id="rId162"/>
+          <o:OLEObject Type="Embed" ProgID="Equation.DSMT4" ShapeID="_x0000_i1098" DrawAspect="Content" ObjectID="_1552469605" r:id="rId138"/>
         </w:object>
       </w:r>
       <w:r>
@@ -14900,10 +15398,10 @@
           <w:position w:val="-12"/>
         </w:rPr>
         <w:object w:dxaOrig="820" w:dyaOrig="580">
-          <v:shape id="_x0000_i1111" type="#_x0000_t75" style="width:40.5pt;height:29pt" o:ole="">
-            <v:imagedata r:id="rId163" o:title=""/>
+          <v:shape id="_x0000_i1099" type="#_x0000_t75" style="width:40.5pt;height:29pt" o:ole="">
+            <v:imagedata r:id="rId139" o:title=""/>
           </v:shape>
-          <o:OLEObject Type="Embed" ProgID="Equation.DSMT4" ShapeID="_x0000_i1111" DrawAspect="Content" ObjectID="_1528230249" r:id="rId164"/>
+          <o:OLEObject Type="Embed" ProgID="Equation.DSMT4" ShapeID="_x0000_i1099" DrawAspect="Content" ObjectID="_1552469606" r:id="rId140"/>
         </w:object>
       </w:r>
       <w:r>
@@ -15235,56 +15733,74 @@
       <w:pPr>
         <w:spacing w:line="400" w:lineRule="atLeast"/>
       </w:pPr>
+      <w:proofErr w:type="gramStart"/>
       <w:r>
         <w:rPr>
           <w:rFonts w:hint="eastAsia"/>
         </w:rPr>
         <w:t>─</w:t>
       </w:r>
+      <w:proofErr w:type="gramEnd"/>
       <w:r>
         <w:t xml:space="preserve"> </w:t>
       </w:r>
+      <w:proofErr w:type="gramStart"/>
       <w:r>
         <w:rPr>
           <w:rFonts w:hint="eastAsia"/>
         </w:rPr>
         <w:t>─</w:t>
       </w:r>
+      <w:proofErr w:type="gramEnd"/>
       <w:r>
         <w:t xml:space="preserve"> </w:t>
       </w:r>
+      <w:proofErr w:type="gramStart"/>
       <w:r>
         <w:rPr>
           <w:rFonts w:hint="eastAsia"/>
         </w:rPr>
         <w:t>─</w:t>
       </w:r>
+      <w:proofErr w:type="gramEnd"/>
       <w:r>
         <w:t xml:space="preserve"> </w:t>
       </w:r>
+      <w:proofErr w:type="gramStart"/>
       <w:r>
         <w:rPr>
           <w:rFonts w:hint="eastAsia"/>
         </w:rPr>
         <w:t>─</w:t>
       </w:r>
+      <w:proofErr w:type="gramEnd"/>
       <w:r>
         <w:t xml:space="preserve"> </w:t>
       </w:r>
+      <w:proofErr w:type="gramStart"/>
       <w:r>
         <w:rPr>
           <w:rFonts w:hint="eastAsia"/>
         </w:rPr>
         <w:t>─</w:t>
       </w:r>
+      <w:proofErr w:type="gramEnd"/>
       <w:r>
         <w:t xml:space="preserve">  </w:t>
       </w:r>
-      <w:r>
-        <w:rPr>
-          <w:rFonts w:hint="eastAsia"/>
-        </w:rPr>
-        <w:t>─以下</w:t>
+      <w:proofErr w:type="gramStart"/>
+      <w:r>
+        <w:rPr>
+          <w:rFonts w:hint="eastAsia"/>
+        </w:rPr>
+        <w:t>─</w:t>
+      </w:r>
+      <w:proofErr w:type="gramEnd"/>
+      <w:r>
+        <w:rPr>
+          <w:rFonts w:hint="eastAsia"/>
+        </w:rPr>
+        <w:t>以下</w:t>
       </w:r>
       <w:r>
         <w:rPr>
@@ -15308,62 +15824,88 @@
         <w:rPr>
           <w:rFonts w:hint="eastAsia"/>
         </w:rPr>
-        <w:t>作答於答案卷</w:t>
+        <w:t>作</w:t>
+      </w:r>
+      <w:proofErr w:type="gramStart"/>
+      <w:r>
+        <w:rPr>
+          <w:rFonts w:hint="eastAsia"/>
+        </w:rPr>
+        <w:t>答於答</w:t>
+      </w:r>
+      <w:proofErr w:type="gramEnd"/>
+      <w:r>
+        <w:rPr>
+          <w:rFonts w:hint="eastAsia"/>
+        </w:rPr>
+        <w:t>案卷</w:t>
       </w:r>
       <w:r>
         <w:t xml:space="preserve"> </w:t>
       </w:r>
+      <w:proofErr w:type="gramStart"/>
       <w:r>
         <w:rPr>
           <w:rFonts w:hint="eastAsia"/>
         </w:rPr>
         <w:t>─</w:t>
       </w:r>
+      <w:proofErr w:type="gramEnd"/>
       <w:r>
         <w:t xml:space="preserve"> </w:t>
       </w:r>
+      <w:proofErr w:type="gramStart"/>
       <w:r>
         <w:rPr>
           <w:rFonts w:hint="eastAsia"/>
         </w:rPr>
         <w:t>─</w:t>
       </w:r>
+      <w:proofErr w:type="gramEnd"/>
       <w:r>
         <w:t xml:space="preserve"> </w:t>
       </w:r>
+      <w:proofErr w:type="gramStart"/>
       <w:r>
         <w:rPr>
           <w:rFonts w:hint="eastAsia"/>
         </w:rPr>
         <w:t>─</w:t>
       </w:r>
+      <w:proofErr w:type="gramEnd"/>
       <w:r>
         <w:t xml:space="preserve"> </w:t>
       </w:r>
+      <w:proofErr w:type="gramStart"/>
       <w:r>
         <w:rPr>
           <w:rFonts w:hint="eastAsia"/>
         </w:rPr>
         <w:t>─</w:t>
       </w:r>
+      <w:proofErr w:type="gramEnd"/>
       <w:r>
         <w:t xml:space="preserve"> </w:t>
       </w:r>
+      <w:proofErr w:type="gramStart"/>
       <w:r>
         <w:rPr>
           <w:rFonts w:hint="eastAsia"/>
         </w:rPr>
         <w:t>─</w:t>
       </w:r>
+      <w:proofErr w:type="gramEnd"/>
       <w:r>
         <w:t xml:space="preserve"> </w:t>
       </w:r>
+      <w:proofErr w:type="gramStart"/>
       <w:r>
         <w:rPr>
           <w:rFonts w:hint="eastAsia"/>
         </w:rPr>
         <w:t>─</w:t>
       </w:r>
+      <w:proofErr w:type="gramEnd"/>
       <w:r>
         <w:t xml:space="preserve"> </w:t>
       </w:r>
@@ -15464,7 +16006,25 @@
           <w:sz w:val="24"/>
           <w:szCs w:val="24"/>
         </w:rPr>
-        <w:t>「答案卷」上，並於題號欄標明大題號</w:t>
+        <w:t>「答案卷」上，並</w:t>
+      </w:r>
+      <w:proofErr w:type="gramStart"/>
+      <w:r>
+        <w:rPr>
+          <w:rFonts w:hint="eastAsia"/>
+          <w:sz w:val="24"/>
+          <w:szCs w:val="24"/>
+        </w:rPr>
+        <w:t>於題號欄</w:t>
+      </w:r>
+      <w:proofErr w:type="gramEnd"/>
+      <w:r>
+        <w:rPr>
+          <w:rFonts w:hint="eastAsia"/>
+          <w:sz w:val="24"/>
+          <w:szCs w:val="24"/>
+        </w:rPr>
+        <w:t>標明大題號</w:t>
       </w:r>
       <w:r>
         <w:rPr>
@@ -15573,6 +16133,7 @@
         </w:rPr>
         <w:t>一</w:t>
       </w:r>
+      <w:proofErr w:type="gramStart"/>
       <w:r>
         <w:rPr>
           <w:rFonts w:hint="eastAsia"/>
@@ -15589,8 +16150,29 @@
           <w:sz w:val="24"/>
           <w:szCs w:val="24"/>
         </w:rPr>
-        <w:t>題配分標於題末。</w:t>
-      </w:r>
+        <w:t>題配分</w:t>
+      </w:r>
+      <w:proofErr w:type="gramEnd"/>
+      <w:r>
+        <w:rPr>
+          <w:rFonts w:hint="eastAsia"/>
+          <w:kern w:val="2"/>
+          <w:sz w:val="24"/>
+          <w:szCs w:val="24"/>
+        </w:rPr>
+        <w:t>標</w:t>
+      </w:r>
+      <w:proofErr w:type="gramStart"/>
+      <w:r>
+        <w:rPr>
+          <w:rFonts w:hint="eastAsia"/>
+          <w:kern w:val="2"/>
+          <w:sz w:val="24"/>
+          <w:szCs w:val="24"/>
+        </w:rPr>
+        <w:t>於題末。</w:t>
+      </w:r>
+      <w:proofErr w:type="gramEnd"/>
     </w:p>
     <w:p>
       <w:pPr>
@@ -15610,10 +16192,10 @@
       <w:r>
         <w:object w:dxaOrig="1440" w:dyaOrig="1440">
           <v:shape id="_x0000_s3881" type="#_x0000_t75" style="position:absolute;left:0;text-align:left;margin-left:0;margin-top:53pt;width:364.95pt;height:38pt;z-index:251662848;mso-position-horizontal:center">
-            <v:imagedata r:id="rId165" o:title=""/>
+            <v:imagedata r:id="rId141" o:title=""/>
             <w10:wrap type="topAndBottom"/>
           </v:shape>
-          <o:OLEObject Type="Embed" ProgID="Equation.DSMT4" ShapeID="_x0000_s3881" DrawAspect="Content" ObjectID="_1528230264" r:id="rId166"/>
+          <o:OLEObject Type="Embed" ProgID="Equation.DSMT4" ShapeID="_x0000_s3881" DrawAspect="Content" ObjectID="_1552469621" r:id="rId142"/>
         </w:object>
       </w:r>
       <w:r>
@@ -15639,10 +16221,10 @@
           <w:position w:val="-4"/>
         </w:rPr>
         <w:object w:dxaOrig="260" w:dyaOrig="240">
-          <v:shape id="_x0000_i1112" type="#_x0000_t75" style="width:13.5pt;height:12pt" o:ole="">
-            <v:imagedata r:id="rId167" o:title=""/>
+          <v:shape id="_x0000_i1100" type="#_x0000_t75" style="width:13.5pt;height:12pt" o:ole="">
+            <v:imagedata r:id="rId143" o:title=""/>
           </v:shape>
-          <o:OLEObject Type="Embed" ProgID="Equation.DSMT4" ShapeID="_x0000_i1112" DrawAspect="Content" ObjectID="_1528230250" r:id="rId168"/>
+          <o:OLEObject Type="Embed" ProgID="Equation.DSMT4" ShapeID="_x0000_i1100" DrawAspect="Content" ObjectID="_1552469607" r:id="rId144"/>
         </w:object>
       </w:r>
       <w:r>
@@ -15655,7 +16237,21 @@
         <w:rPr>
           <w:rFonts w:hint="eastAsia"/>
         </w:rPr>
-        <w:t>投擲一不公正骰子出現的點數</w:t>
+        <w:t>投擲</w:t>
+      </w:r>
+      <w:proofErr w:type="gramStart"/>
+      <w:r>
+        <w:rPr>
+          <w:rFonts w:hint="eastAsia"/>
+        </w:rPr>
+        <w:t>一</w:t>
+      </w:r>
+      <w:proofErr w:type="gramEnd"/>
+      <w:r>
+        <w:rPr>
+          <w:rFonts w:hint="eastAsia"/>
+        </w:rPr>
+        <w:t>不公正骰子出現的點數</w:t>
       </w:r>
       <w:r>
         <w:rPr>
@@ -15668,10 +16264,10 @@
           <w:position w:val="-10"/>
         </w:rPr>
         <w:object w:dxaOrig="900" w:dyaOrig="300">
-          <v:shape id="_x0000_i1113" type="#_x0000_t75" style="width:45pt;height:15pt" o:ole="">
-            <v:imagedata r:id="rId169" o:title=""/>
+          <v:shape id="_x0000_i1101" type="#_x0000_t75" style="width:45pt;height:15pt" o:ole="">
+            <v:imagedata r:id="rId145" o:title=""/>
           </v:shape>
-          <o:OLEObject Type="Embed" ProgID="Equation.DSMT4" ShapeID="_x0000_i1113" DrawAspect="Content" ObjectID="_1528230251" r:id="rId170"/>
+          <o:OLEObject Type="Embed" ProgID="Equation.DSMT4" ShapeID="_x0000_i1101" DrawAspect="Content" ObjectID="_1552469608" r:id="rId146"/>
         </w:object>
       </w:r>
       <w:r>
@@ -15685,27 +16281,29 @@
           <w:position w:val="-4"/>
         </w:rPr>
         <w:object w:dxaOrig="260" w:dyaOrig="240">
-          <v:shape id="_x0000_i1114" type="#_x0000_t75" style="width:13pt;height:12pt" o:ole="">
-            <v:imagedata r:id="rId171" o:title=""/>
+          <v:shape id="_x0000_i1102" type="#_x0000_t75" style="width:13pt;height:12pt" o:ole="">
+            <v:imagedata r:id="rId147" o:title=""/>
           </v:shape>
-          <o:OLEObject Type="Embed" ProgID="Equation.DSMT4" ShapeID="_x0000_i1114" DrawAspect="Content" ObjectID="_1528230252" r:id="rId172"/>
+          <o:OLEObject Type="Embed" ProgID="Equation.DSMT4" ShapeID="_x0000_i1102" DrawAspect="Content" ObjectID="_1552469609" r:id="rId148"/>
         </w:object>
       </w:r>
+      <w:proofErr w:type="gramStart"/>
       <w:r>
         <w:rPr>
           <w:rFonts w:hint="eastAsia"/>
         </w:rPr>
         <w:t>取值為</w:t>
       </w:r>
+      <w:proofErr w:type="gramEnd"/>
       <w:r>
         <w:rPr>
           <w:position w:val="-6"/>
         </w:rPr>
         <w:object w:dxaOrig="200" w:dyaOrig="260">
-          <v:shape id="_x0000_i1115" type="#_x0000_t75" style="width:10pt;height:13pt" o:ole="">
-            <v:imagedata r:id="rId173" o:title=""/>
+          <v:shape id="_x0000_i1103" type="#_x0000_t75" style="width:10pt;height:13pt" o:ole="">
+            <v:imagedata r:id="rId149" o:title=""/>
           </v:shape>
-          <o:OLEObject Type="Embed" ProgID="Equation.DSMT4" ShapeID="_x0000_i1115" DrawAspect="Content" ObjectID="_1528230253" r:id="rId174"/>
+          <o:OLEObject Type="Embed" ProgID="Equation.DSMT4" ShapeID="_x0000_i1103" DrawAspect="Content" ObjectID="_1552469610" r:id="rId150"/>
         </w:object>
       </w:r>
       <w:r>
@@ -15725,10 +16323,10 @@
           <w:position w:val="-4"/>
         </w:rPr>
         <w:object w:dxaOrig="260" w:dyaOrig="240">
-          <v:shape id="_x0000_i1116" type="#_x0000_t75" style="width:13.5pt;height:12pt" o:ole="">
-            <v:imagedata r:id="rId175" o:title=""/>
+          <v:shape id="_x0000_i1104" type="#_x0000_t75" style="width:13.5pt;height:12pt" o:ole="">
+            <v:imagedata r:id="rId151" o:title=""/>
           </v:shape>
-          <o:OLEObject Type="Embed" ProgID="Equation.DSMT4" ShapeID="_x0000_i1116" DrawAspect="Content" ObjectID="_1528230254" r:id="rId176"/>
+          <o:OLEObject Type="Embed" ProgID="Equation.DSMT4" ShapeID="_x0000_i1104" DrawAspect="Content" ObjectID="_1552469611" r:id="rId152"/>
         </w:object>
       </w:r>
       <w:r>
@@ -15745,10 +16343,10 @@
           <w:position w:val="-10"/>
         </w:rPr>
         <w:object w:dxaOrig="400" w:dyaOrig="240">
-          <v:shape id="_x0000_i1117" type="#_x0000_t75" style="width:19.5pt;height:12pt" o:ole="">
-            <v:imagedata r:id="rId177" o:title=""/>
+          <v:shape id="_x0000_i1105" type="#_x0000_t75" style="width:19.5pt;height:12pt" o:ole="">
+            <v:imagedata r:id="rId153" o:title=""/>
           </v:shape>
-          <o:OLEObject Type="Embed" ProgID="Equation.DSMT4" ShapeID="_x0000_i1117" DrawAspect="Content" ObjectID="_1528230255" r:id="rId178"/>
+          <o:OLEObject Type="Embed" ProgID="Equation.DSMT4" ShapeID="_x0000_i1105" DrawAspect="Content" ObjectID="_1552469612" r:id="rId154"/>
         </w:object>
       </w:r>
       <w:r>
@@ -15776,10 +16374,10 @@
           <w:position w:val="-4"/>
         </w:rPr>
         <w:object w:dxaOrig="260" w:dyaOrig="240">
-          <v:shape id="_x0000_i1118" type="#_x0000_t75" style="width:13.5pt;height:12pt" o:ole="">
-            <v:imagedata r:id="rId179" o:title=""/>
+          <v:shape id="_x0000_i1106" type="#_x0000_t75" style="width:13.5pt;height:12pt" o:ole="">
+            <v:imagedata r:id="rId155" o:title=""/>
           </v:shape>
-          <o:OLEObject Type="Embed" ProgID="Equation.DSMT4" ShapeID="_x0000_i1118" DrawAspect="Content" ObjectID="_1528230256" r:id="rId180"/>
+          <o:OLEObject Type="Embed" ProgID="Equation.DSMT4" ShapeID="_x0000_i1106" DrawAspect="Content" ObjectID="_1552469613" r:id="rId156"/>
         </w:object>
       </w:r>
       <w:r>
@@ -15817,21 +16415,23 @@
         </w:rPr>
         <w:t xml:space="preserve">(1) </w:t>
       </w:r>
+      <w:proofErr w:type="gramStart"/>
       <w:r>
         <w:rPr>
           <w:rFonts w:hint="eastAsia"/>
         </w:rPr>
         <w:t>試求</w:t>
       </w:r>
+      <w:proofErr w:type="gramEnd"/>
       <w:r>
         <w:rPr>
           <w:position w:val="-10"/>
         </w:rPr>
         <w:object w:dxaOrig="400" w:dyaOrig="240">
-          <v:shape id="_x0000_i1119" type="#_x0000_t75" style="width:19.5pt;height:12pt" o:ole="">
-            <v:imagedata r:id="rId181" o:title=""/>
+          <v:shape id="_x0000_i1107" type="#_x0000_t75" style="width:19.5pt;height:12pt" o:ole="">
+            <v:imagedata r:id="rId157" o:title=""/>
           </v:shape>
-          <o:OLEObject Type="Embed" ProgID="Equation.DSMT4" ShapeID="_x0000_i1119" DrawAspect="Content" ObjectID="_1528230257" r:id="rId182"/>
+          <o:OLEObject Type="Embed" ProgID="Equation.DSMT4" ShapeID="_x0000_i1107" DrawAspect="Content" ObjectID="_1552469614" r:id="rId158"/>
         </w:object>
       </w:r>
       <w:r>
@@ -15870,7 +16470,21 @@
         <w:rPr>
           <w:rFonts w:hint="eastAsia"/>
         </w:rPr>
-        <w:t>投擲此骰子兩次，試求點數和為</w:t>
+        <w:t>投擲此骰子兩次，</w:t>
+      </w:r>
+      <w:proofErr w:type="gramStart"/>
+      <w:r>
+        <w:rPr>
+          <w:rFonts w:hint="eastAsia"/>
+        </w:rPr>
+        <w:t>試求點數</w:t>
+      </w:r>
+      <w:proofErr w:type="gramEnd"/>
+      <w:r>
+        <w:rPr>
+          <w:rFonts w:hint="eastAsia"/>
+        </w:rPr>
+        <w:t>和為</w:t>
       </w:r>
       <w:r>
         <w:rPr>
@@ -16012,10 +16626,10 @@
           <w:position w:val="-4"/>
         </w:rPr>
         <w:object w:dxaOrig="220" w:dyaOrig="240">
-          <v:shape id="_x0000_i1120" type="#_x0000_t75" style="width:10.5pt;height:12pt" o:ole="">
-            <v:imagedata r:id="rId183" o:title=""/>
+          <v:shape id="_x0000_i1108" type="#_x0000_t75" style="width:10.5pt;height:12pt" o:ole="">
+            <v:imagedata r:id="rId159" o:title=""/>
           </v:shape>
-          <o:OLEObject Type="Embed" ProgID="Equation.DSMT4" ShapeID="_x0000_i1120" DrawAspect="Content" ObjectID="_1528230258" r:id="rId184"/>
+          <o:OLEObject Type="Embed" ProgID="Equation.DSMT4" ShapeID="_x0000_i1108" DrawAspect="Content" ObjectID="_1552469615" r:id="rId160"/>
         </w:object>
       </w:r>
       <w:r>
@@ -16029,10 +16643,10 @@
           <w:position w:val="-4"/>
         </w:rPr>
         <w:object w:dxaOrig="220" w:dyaOrig="240">
-          <v:shape id="_x0000_i1121" type="#_x0000_t75" style="width:10.5pt;height:12pt" o:ole="">
-            <v:imagedata r:id="rId185" o:title=""/>
+          <v:shape id="_x0000_i1109" type="#_x0000_t75" style="width:10.5pt;height:12pt" o:ole="">
+            <v:imagedata r:id="rId161" o:title=""/>
           </v:shape>
-          <o:OLEObject Type="Embed" ProgID="Equation.DSMT4" ShapeID="_x0000_i1121" DrawAspect="Content" ObjectID="_1528230259" r:id="rId186"/>
+          <o:OLEObject Type="Embed" ProgID="Equation.DSMT4" ShapeID="_x0000_i1109" DrawAspect="Content" ObjectID="_1552469616" r:id="rId162"/>
         </w:object>
       </w:r>
       <w:r>
@@ -16097,10 +16711,10 @@
           <w:position w:val="-4"/>
         </w:rPr>
         <w:object w:dxaOrig="220" w:dyaOrig="240">
-          <v:shape id="_x0000_i1122" type="#_x0000_t75" style="width:10.5pt;height:12pt" o:ole="">
-            <v:imagedata r:id="rId183" o:title=""/>
+          <v:shape id="_x0000_i1110" type="#_x0000_t75" style="width:10.5pt;height:12pt" o:ole="">
+            <v:imagedata r:id="rId159" o:title=""/>
           </v:shape>
-          <o:OLEObject Type="Embed" ProgID="Equation.DSMT4" ShapeID="_x0000_i1122" DrawAspect="Content" ObjectID="_1528230260" r:id="rId187"/>
+          <o:OLEObject Type="Embed" ProgID="Equation.DSMT4" ShapeID="_x0000_i1110" DrawAspect="Content" ObjectID="_1552469617" r:id="rId163"/>
         </w:object>
       </w:r>
       <w:r>
@@ -16132,10 +16746,10 @@
           <w:position w:val="-4"/>
         </w:rPr>
         <w:object w:dxaOrig="220" w:dyaOrig="240">
-          <v:shape id="_x0000_i1123" type="#_x0000_t75" style="width:10.5pt;height:12pt" o:ole="">
-            <v:imagedata r:id="rId185" o:title=""/>
+          <v:shape id="_x0000_i1111" type="#_x0000_t75" style="width:10.5pt;height:12pt" o:ole="">
+            <v:imagedata r:id="rId161" o:title=""/>
           </v:shape>
-          <o:OLEObject Type="Embed" ProgID="Equation.DSMT4" ShapeID="_x0000_i1123" DrawAspect="Content" ObjectID="_1528230261" r:id="rId188"/>
+          <o:OLEObject Type="Embed" ProgID="Equation.DSMT4" ShapeID="_x0000_i1111" DrawAspect="Content" ObjectID="_1552469618" r:id="rId164"/>
         </w:object>
       </w:r>
       <w:r>
@@ -16191,10 +16805,10 @@
           <w:position w:val="-4"/>
         </w:rPr>
         <w:object w:dxaOrig="220" w:dyaOrig="240">
-          <v:shape id="_x0000_i1124" type="#_x0000_t75" style="width:10.5pt;height:12pt" o:ole="">
-            <v:imagedata r:id="rId183" o:title=""/>
+          <v:shape id="_x0000_i1112" type="#_x0000_t75" style="width:10.5pt;height:12pt" o:ole="">
+            <v:imagedata r:id="rId159" o:title=""/>
           </v:shape>
-          <o:OLEObject Type="Embed" ProgID="Equation.DSMT4" ShapeID="_x0000_i1124" DrawAspect="Content" ObjectID="_1528230262" r:id="rId189"/>
+          <o:OLEObject Type="Embed" ProgID="Equation.DSMT4" ShapeID="_x0000_i1112" DrawAspect="Content" ObjectID="_1552469619" r:id="rId165"/>
         </w:object>
       </w:r>
       <w:r>
@@ -16220,10 +16834,10 @@
           <w:position w:val="-4"/>
         </w:rPr>
         <w:object w:dxaOrig="220" w:dyaOrig="240">
-          <v:shape id="_x0000_i1125" type="#_x0000_t75" style="width:10.5pt;height:12pt" o:ole="">
-            <v:imagedata r:id="rId185" o:title=""/>
+          <v:shape id="_x0000_i1113" type="#_x0000_t75" style="width:10.5pt;height:12pt" o:ole="">
+            <v:imagedata r:id="rId161" o:title=""/>
           </v:shape>
-          <o:OLEObject Type="Embed" ProgID="Equation.DSMT4" ShapeID="_x0000_i1125" DrawAspect="Content" ObjectID="_1528230263" r:id="rId190"/>
+          <o:OLEObject Type="Embed" ProgID="Equation.DSMT4" ShapeID="_x0000_i1113" DrawAspect="Content" ObjectID="_1552469620" r:id="rId166"/>
         </w:object>
       </w:r>
       <w:r>
@@ -16242,13 +16856,27 @@
         <w:rPr>
           <w:rFonts w:hint="eastAsia"/>
         </w:rPr>
-        <w:t>萬元。請問公司一</w:t>
-      </w:r>
-      <w:r>
-        <w:rPr>
-          <w:rFonts w:hint="eastAsia"/>
-        </w:rPr>
-        <w:t>年應租平地和山坡地各多少單位面積，收成後可以獲得最大利潤？</w:t>
+        <w:t>萬元。請問公司</w:t>
+      </w:r>
+      <w:proofErr w:type="gramStart"/>
+      <w:r>
+        <w:rPr>
+          <w:rFonts w:hint="eastAsia"/>
+        </w:rPr>
+        <w:t>一</w:t>
+      </w:r>
+      <w:r>
+        <w:rPr>
+          <w:rFonts w:hint="eastAsia"/>
+        </w:rPr>
+        <w:t>年應租平地</w:t>
+      </w:r>
+      <w:proofErr w:type="gramEnd"/>
+      <w:r>
+        <w:rPr>
+          <w:rFonts w:hint="eastAsia"/>
+        </w:rPr>
+        <w:t>和山坡地各多少單位面積，收成後可以獲得最大利潤？</w:t>
       </w:r>
       <w:r>
         <w:rPr>
@@ -16294,6 +16922,7 @@
         <w:ind w:leftChars="200" w:left="480" w:firstLine="0"/>
         <w:jc w:val="left"/>
       </w:pPr>
+      <w:proofErr w:type="gramStart"/>
       <w:r>
         <w:t>（</w:t>
       </w:r>
@@ -16301,7 +16930,14 @@
         <w:rPr>
           <w:rFonts w:hint="eastAsia"/>
         </w:rPr>
-        <w:t>註：所租土地的面積並不限制一定要是</w:t>
+        <w:t>註</w:t>
+      </w:r>
+      <w:proofErr w:type="gramEnd"/>
+      <w:r>
+        <w:rPr>
+          <w:rFonts w:hint="eastAsia"/>
+        </w:rPr>
+        <w:t>：所租土地的面積並不限制一定要是</w:t>
       </w:r>
       <w:r>
         <w:rPr>
@@ -16312,10 +16948,10 @@
     </w:p>
     <w:p/>
     <w:sectPr>
-      <w:headerReference w:type="even" r:id="rId191"/>
-      <w:headerReference w:type="default" r:id="rId192"/>
-      <w:footerReference w:type="even" r:id="rId193"/>
-      <w:footerReference w:type="default" r:id="rId194"/>
+      <w:headerReference w:type="even" r:id="rId167"/>
+      <w:headerReference w:type="default" r:id="rId168"/>
+      <w:footerReference w:type="even" r:id="rId169"/>
+      <w:footerReference w:type="default" r:id="rId170"/>
       <w:pgSz w:w="11906" w:h="16838" w:code="9"/>
       <w:pgMar w:top="1701" w:right="1276" w:bottom="1134" w:left="1276" w:header="851" w:footer="851" w:gutter="0"/>
       <w:pgNumType w:start="0"/>
@@ -16382,7 +17018,7 @@
         <w:rStyle w:val="a8"/>
         <w:noProof/>
       </w:rPr>
-      <w:t>6</w:t>
+      <w:t>2</w:t>
     </w:r>
     <w:r>
       <w:rPr>
@@ -16436,7 +17072,7 @@
         <w:rStyle w:val="a8"/>
         <w:noProof/>
       </w:rPr>
-      <w:t>7</w:t>
+      <w:t>1</w:t>
     </w:r>
     <w:r>
       <w:rPr>
@@ -16491,6 +17127,7 @@
         <w:szCs w:val="22"/>
       </w:rPr>
     </w:pPr>
+    <w:proofErr w:type="gramStart"/>
     <w:r>
       <w:rPr>
         <w:rFonts w:hint="eastAsia"/>
@@ -16514,6 +17151,7 @@
       </w:rPr>
       <w:t>年指考</w:t>
     </w:r>
+    <w:proofErr w:type="gramEnd"/>
     <w:r>
       <w:rPr>
         <w:rFonts w:hint="eastAsia"/>
@@ -16569,7 +17207,7 @@
         <w:sz w:val="22"/>
         <w:szCs w:val="22"/>
       </w:rPr>
-      <w:t>6</w:t>
+      <w:t>2</w:t>
     </w:r>
     <w:r>
       <w:rPr>
@@ -16743,7 +17381,7 @@
         <w:sz w:val="22"/>
         <w:szCs w:val="22"/>
       </w:rPr>
-      <w:t>7</w:t>
+      <w:t>1</w:t>
     </w:r>
     <w:r>
       <w:rPr>
@@ -17906,6 +18544,16 @@
       <w:rFonts w:ascii="Arial" w:hAnsi="Arial"/>
     </w:rPr>
   </w:style>
+  <w:style w:type="character" w:styleId="af0">
+    <w:name w:val="Placeholder Text"/>
+    <w:basedOn w:val="a0"/>
+    <w:uiPriority w:val="99"/>
+    <w:semiHidden/>
+    <w:rsid w:val="000E7333"/>
+    <w:rPr>
+      <w:color w:val="808080"/>
+    </w:rPr>
+  </w:style>
 </w:styles>
 </file>
 

</xml_diff>